<commit_message>
Update for support APEX S3 Charge Rifle
</commit_message>
<xml_diff>
--- a/APEX S3 Format Requirements.docx
+++ b/APEX S3 Format Requirements.docx
@@ -307,8 +307,51 @@
           <w:szCs w:val="30"/>
         </w:rPr>
       </w:pPr>
+      <w:r>
+        <w:rPr>
+          <w:sz w:val="30"/>
+          <w:szCs w:val="30"/>
+        </w:rPr>
+        <w:t>(</w:t>
+      </w:r>
+      <w:r>
+        <w:rPr>
+          <w:sz w:val="30"/>
+          <w:szCs w:val="30"/>
+        </w:rPr>
+        <w:t>Charge</w:t>
+      </w:r>
+      <w:r>
+        <w:rPr>
+          <w:sz w:val="30"/>
+          <w:szCs w:val="30"/>
+        </w:rPr>
+        <w:t>Rifle</w:t>
+      </w:r>
+      <w:r>
+        <w:rPr>
+          <w:sz w:val="30"/>
+          <w:szCs w:val="30"/>
+        </w:rPr>
+        <w:t xml:space="preserve"> only have that “1024” and “2048</w:t>
+      </w:r>
       <w:bookmarkStart w:id="0" w:name="_GoBack"/>
       <w:bookmarkEnd w:id="0"/>
+      <w:r>
+        <w:rPr>
+          <w:sz w:val="30"/>
+          <w:szCs w:val="30"/>
+        </w:rPr>
+        <w:t>”)</w:t>
+      </w:r>
+    </w:p>
+    <w:p>
+      <w:pPr>
+        <w:rPr>
+          <w:sz w:val="30"/>
+          <w:szCs w:val="30"/>
+        </w:rPr>
+      </w:pPr>
     </w:p>
     <w:p>
       <w:pPr>
@@ -794,7 +837,15 @@
           <w:sz w:val="30"/>
           <w:szCs w:val="30"/>
         </w:rPr>
-        <w:t>ther files, folders and compressed package names</w:t>
+        <w:t xml:space="preserve">ther files, folders and compressed package </w:t>
+      </w:r>
+      <w:r>
+        <w:rPr>
+          <w:sz w:val="30"/>
+          <w:szCs w:val="30"/>
+        </w:rPr>
+        <w:lastRenderedPageBreak/>
+        <w:t>names</w:t>
       </w:r>
       <w:r>
         <w:rPr>
@@ -1325,23 +1376,51 @@
         </w:trPr>
         <w:tc>
           <w:tcPr>
-            <w:tcW w:w="8522" w:type="dxa"/>
-            <w:gridSpan w:val="2"/>
-          </w:tcPr>
-          <w:p>
-            <w:pPr>
-              <w:jc w:val="center"/>
-              <w:rPr>
-                <w:sz w:val="30"/>
-                <w:szCs w:val="30"/>
-              </w:rPr>
-            </w:pPr>
-            <w:r>
-              <w:rPr>
-                <w:sz w:val="30"/>
-                <w:szCs w:val="30"/>
-              </w:rPr>
-              <w:t>Submachine Gun</w:t>
+            <w:tcW w:w="4261" w:type="dxa"/>
+          </w:tcPr>
+          <w:p>
+            <w:pPr>
+              <w:jc w:val="center"/>
+              <w:rPr>
+                <w:rFonts w:hint="eastAsia"/>
+                <w:sz w:val="30"/>
+                <w:szCs w:val="30"/>
+              </w:rPr>
+            </w:pPr>
+            <w:r>
+              <w:rPr>
+                <w:sz w:val="30"/>
+                <w:szCs w:val="30"/>
+              </w:rPr>
+              <w:t>Charge Rifle</w:t>
+            </w:r>
+          </w:p>
+        </w:tc>
+        <w:tc>
+          <w:tcPr>
+            <w:tcW w:w="4261" w:type="dxa"/>
+          </w:tcPr>
+          <w:p>
+            <w:pPr>
+              <w:jc w:val="center"/>
+              <w:rPr>
+                <w:sz w:val="30"/>
+                <w:szCs w:val="30"/>
+              </w:rPr>
+            </w:pPr>
+            <w:r>
+              <w:rPr>
+                <w:sz w:val="30"/>
+                <w:szCs w:val="30"/>
+              </w:rPr>
+              <w:t>Charge</w:t>
+            </w:r>
+            <w:r>
+              <w:rPr>
+                <w:sz w:val="30"/>
+                <w:szCs w:val="30"/>
+              </w:rPr>
+              <w:t>Rifle</w:t>
             </w:r>
           </w:p>
         </w:tc>
@@ -1352,43 +1431,23 @@
         </w:trPr>
         <w:tc>
           <w:tcPr>
-            <w:tcW w:w="4261" w:type="dxa"/>
-          </w:tcPr>
-          <w:p>
-            <w:pPr>
-              <w:jc w:val="center"/>
-              <w:rPr>
-                <w:sz w:val="30"/>
-                <w:szCs w:val="30"/>
-              </w:rPr>
-            </w:pPr>
-            <w:r>
-              <w:rPr>
-                <w:sz w:val="30"/>
-                <w:szCs w:val="30"/>
-              </w:rPr>
-              <w:t>Alternator</w:t>
-            </w:r>
-          </w:p>
-        </w:tc>
-        <w:tc>
-          <w:tcPr>
-            <w:tcW w:w="4261" w:type="dxa"/>
-          </w:tcPr>
-          <w:p>
-            <w:pPr>
-              <w:jc w:val="center"/>
-              <w:rPr>
-                <w:sz w:val="30"/>
-                <w:szCs w:val="30"/>
-              </w:rPr>
-            </w:pPr>
-            <w:r>
-              <w:rPr>
-                <w:sz w:val="30"/>
-                <w:szCs w:val="30"/>
-              </w:rPr>
-              <w:t>Alternator</w:t>
+            <w:tcW w:w="8522" w:type="dxa"/>
+            <w:gridSpan w:val="2"/>
+          </w:tcPr>
+          <w:p>
+            <w:pPr>
+              <w:jc w:val="center"/>
+              <w:rPr>
+                <w:sz w:val="30"/>
+                <w:szCs w:val="30"/>
+              </w:rPr>
+            </w:pPr>
+            <w:r>
+              <w:rPr>
+                <w:sz w:val="30"/>
+                <w:szCs w:val="30"/>
+              </w:rPr>
+              <w:t>Submachine Gun</w:t>
             </w:r>
           </w:p>
         </w:tc>
@@ -1414,29 +1473,28 @@
                 <w:sz w:val="30"/>
                 <w:szCs w:val="30"/>
               </w:rPr>
-              <w:t>Prowler</w:t>
-            </w:r>
-          </w:p>
-        </w:tc>
-        <w:tc>
-          <w:tcPr>
-            <w:tcW w:w="4261" w:type="dxa"/>
-          </w:tcPr>
-          <w:p>
-            <w:pPr>
-              <w:jc w:val="center"/>
-              <w:rPr>
-                <w:sz w:val="30"/>
-                <w:szCs w:val="30"/>
-              </w:rPr>
-            </w:pPr>
-            <w:r>
-              <w:rPr>
-                <w:rFonts w:hint="eastAsia"/>
-                <w:sz w:val="30"/>
-                <w:szCs w:val="30"/>
-              </w:rPr>
-              <w:t>PDW</w:t>
+              <w:t>Alternator</w:t>
+            </w:r>
+          </w:p>
+        </w:tc>
+        <w:tc>
+          <w:tcPr>
+            <w:tcW w:w="4261" w:type="dxa"/>
+          </w:tcPr>
+          <w:p>
+            <w:pPr>
+              <w:jc w:val="center"/>
+              <w:rPr>
+                <w:sz w:val="30"/>
+                <w:szCs w:val="30"/>
+              </w:rPr>
+            </w:pPr>
+            <w:r>
+              <w:rPr>
+                <w:sz w:val="30"/>
+                <w:szCs w:val="30"/>
+              </w:rPr>
+              <w:t>Alternator</w:t>
             </w:r>
           </w:p>
         </w:tc>
@@ -1462,44 +1520,29 @@
                 <w:sz w:val="30"/>
                 <w:szCs w:val="30"/>
               </w:rPr>
-              <w:t>R-9</w:t>
-            </w:r>
+              <w:t>Prowler</w:t>
+            </w:r>
+          </w:p>
+        </w:tc>
+        <w:tc>
+          <w:tcPr>
+            <w:tcW w:w="4261" w:type="dxa"/>
+          </w:tcPr>
+          <w:p>
+            <w:pPr>
+              <w:jc w:val="center"/>
+              <w:rPr>
+                <w:sz w:val="30"/>
+                <w:szCs w:val="30"/>
+              </w:rPr>
+            </w:pPr>
             <w:r>
               <w:rPr>
                 <w:rFonts w:hint="eastAsia"/>
                 <w:sz w:val="30"/>
                 <w:szCs w:val="30"/>
               </w:rPr>
-              <w:t>9</w:t>
-            </w:r>
-          </w:p>
-        </w:tc>
-        <w:tc>
-          <w:tcPr>
-            <w:tcW w:w="4261" w:type="dxa"/>
-          </w:tcPr>
-          <w:p>
-            <w:pPr>
-              <w:jc w:val="center"/>
-              <w:rPr>
-                <w:sz w:val="30"/>
-                <w:szCs w:val="30"/>
-              </w:rPr>
-            </w:pPr>
-            <w:r>
-              <w:rPr>
-                <w:sz w:val="30"/>
-                <w:szCs w:val="30"/>
-              </w:rPr>
-              <w:t>R9</w:t>
-            </w:r>
-            <w:r>
-              <w:rPr>
-                <w:rFonts w:hint="eastAsia"/>
-                <w:sz w:val="30"/>
-                <w:szCs w:val="30"/>
-              </w:rPr>
-              <w:t>9</w:t>
+              <w:t>PDW</w:t>
             </w:r>
           </w:p>
         </w:tc>
@@ -1510,23 +1553,59 @@
         </w:trPr>
         <w:tc>
           <w:tcPr>
-            <w:tcW w:w="8522" w:type="dxa"/>
-            <w:gridSpan w:val="2"/>
-          </w:tcPr>
-          <w:p>
-            <w:pPr>
-              <w:jc w:val="center"/>
-              <w:rPr>
-                <w:sz w:val="30"/>
-                <w:szCs w:val="30"/>
-              </w:rPr>
-            </w:pPr>
-            <w:r>
-              <w:rPr>
-                <w:sz w:val="30"/>
-                <w:szCs w:val="30"/>
-              </w:rPr>
-              <w:t>Light Machine Gun</w:t>
+            <w:tcW w:w="4261" w:type="dxa"/>
+          </w:tcPr>
+          <w:p>
+            <w:pPr>
+              <w:jc w:val="center"/>
+              <w:rPr>
+                <w:sz w:val="30"/>
+                <w:szCs w:val="30"/>
+              </w:rPr>
+            </w:pPr>
+            <w:r>
+              <w:rPr>
+                <w:sz w:val="30"/>
+                <w:szCs w:val="30"/>
+              </w:rPr>
+              <w:t>R-9</w:t>
+            </w:r>
+            <w:r>
+              <w:rPr>
+                <w:rFonts w:hint="eastAsia"/>
+                <w:sz w:val="30"/>
+                <w:szCs w:val="30"/>
+              </w:rPr>
+              <w:t>9</w:t>
+            </w:r>
+          </w:p>
+        </w:tc>
+        <w:tc>
+          <w:tcPr>
+            <w:tcW w:w="4261" w:type="dxa"/>
+          </w:tcPr>
+          <w:p>
+            <w:pPr>
+              <w:jc w:val="center"/>
+              <w:rPr>
+                <w:sz w:val="30"/>
+                <w:szCs w:val="30"/>
+              </w:rPr>
+            </w:pPr>
+            <w:r>
+              <w:rPr>
+                <w:sz w:val="30"/>
+                <w:szCs w:val="30"/>
+              </w:rPr>
+              <w:t>R9</w:t>
+            </w:r>
+            <w:r>
+              <w:rPr>
+                <w:rFonts w:hint="eastAsia"/>
+                <w:sz w:val="30"/>
+                <w:szCs w:val="30"/>
+              </w:rPr>
+              <w:t>9</w:t>
             </w:r>
           </w:p>
         </w:tc>
@@ -1537,43 +1616,23 @@
         </w:trPr>
         <w:tc>
           <w:tcPr>
-            <w:tcW w:w="4261" w:type="dxa"/>
-          </w:tcPr>
-          <w:p>
-            <w:pPr>
-              <w:jc w:val="center"/>
-              <w:rPr>
-                <w:sz w:val="30"/>
-                <w:szCs w:val="30"/>
-              </w:rPr>
-            </w:pPr>
-            <w:r>
-              <w:rPr>
-                <w:sz w:val="30"/>
-                <w:szCs w:val="30"/>
-              </w:rPr>
-              <w:t>Devotion</w:t>
-            </w:r>
-          </w:p>
-        </w:tc>
-        <w:tc>
-          <w:tcPr>
-            <w:tcW w:w="4261" w:type="dxa"/>
-          </w:tcPr>
-          <w:p>
-            <w:pPr>
-              <w:jc w:val="center"/>
-              <w:rPr>
-                <w:sz w:val="30"/>
-                <w:szCs w:val="30"/>
-              </w:rPr>
-            </w:pPr>
-            <w:r>
-              <w:rPr>
-                <w:sz w:val="30"/>
-                <w:szCs w:val="30"/>
-              </w:rPr>
-              <w:t>Devotion</w:t>
+            <w:tcW w:w="8522" w:type="dxa"/>
+            <w:gridSpan w:val="2"/>
+          </w:tcPr>
+          <w:p>
+            <w:pPr>
+              <w:jc w:val="center"/>
+              <w:rPr>
+                <w:sz w:val="30"/>
+                <w:szCs w:val="30"/>
+              </w:rPr>
+            </w:pPr>
+            <w:r>
+              <w:rPr>
+                <w:sz w:val="30"/>
+                <w:szCs w:val="30"/>
+              </w:rPr>
+              <w:t>Light Machine Gun</w:t>
             </w:r>
           </w:p>
         </w:tc>
@@ -1599,35 +1658,28 @@
                 <w:sz w:val="30"/>
                 <w:szCs w:val="30"/>
               </w:rPr>
-              <w:t>L</w:t>
-            </w:r>
-            <w:r>
-              <w:rPr>
-                <w:sz w:val="30"/>
-                <w:szCs w:val="30"/>
-              </w:rPr>
-              <w:t>STAR</w:t>
-            </w:r>
-          </w:p>
-        </w:tc>
-        <w:tc>
-          <w:tcPr>
-            <w:tcW w:w="4261" w:type="dxa"/>
-          </w:tcPr>
-          <w:p>
-            <w:pPr>
-              <w:jc w:val="center"/>
-              <w:rPr>
-                <w:sz w:val="30"/>
-                <w:szCs w:val="30"/>
-              </w:rPr>
-            </w:pPr>
-            <w:r>
-              <w:rPr>
-                <w:sz w:val="30"/>
-                <w:szCs w:val="30"/>
-              </w:rPr>
-              <w:t>LSTAR</w:t>
+              <w:t>Devotion</w:t>
+            </w:r>
+          </w:p>
+        </w:tc>
+        <w:tc>
+          <w:tcPr>
+            <w:tcW w:w="4261" w:type="dxa"/>
+          </w:tcPr>
+          <w:p>
+            <w:pPr>
+              <w:jc w:val="center"/>
+              <w:rPr>
+                <w:sz w:val="30"/>
+                <w:szCs w:val="30"/>
+              </w:rPr>
+            </w:pPr>
+            <w:r>
+              <w:rPr>
+                <w:sz w:val="30"/>
+                <w:szCs w:val="30"/>
+              </w:rPr>
+              <w:t>Devotion</w:t>
             </w:r>
           </w:p>
         </w:tc>
@@ -1653,28 +1705,35 @@
                 <w:sz w:val="30"/>
                 <w:szCs w:val="30"/>
               </w:rPr>
-              <w:t>Spitfire</w:t>
-            </w:r>
-          </w:p>
-        </w:tc>
-        <w:tc>
-          <w:tcPr>
-            <w:tcW w:w="4261" w:type="dxa"/>
-          </w:tcPr>
-          <w:p>
-            <w:pPr>
-              <w:jc w:val="center"/>
-              <w:rPr>
-                <w:sz w:val="30"/>
-                <w:szCs w:val="30"/>
-              </w:rPr>
-            </w:pPr>
-            <w:r>
-              <w:rPr>
-                <w:sz w:val="30"/>
-                <w:szCs w:val="30"/>
-              </w:rPr>
-              <w:t>Spitfire</w:t>
+              <w:t>L</w:t>
+            </w:r>
+            <w:r>
+              <w:rPr>
+                <w:sz w:val="30"/>
+                <w:szCs w:val="30"/>
+              </w:rPr>
+              <w:t>STAR</w:t>
+            </w:r>
+          </w:p>
+        </w:tc>
+        <w:tc>
+          <w:tcPr>
+            <w:tcW w:w="4261" w:type="dxa"/>
+          </w:tcPr>
+          <w:p>
+            <w:pPr>
+              <w:jc w:val="center"/>
+              <w:rPr>
+                <w:sz w:val="30"/>
+                <w:szCs w:val="30"/>
+              </w:rPr>
+            </w:pPr>
+            <w:r>
+              <w:rPr>
+                <w:sz w:val="30"/>
+                <w:szCs w:val="30"/>
+              </w:rPr>
+              <w:t>LSTAR</w:t>
             </w:r>
           </w:p>
         </w:tc>
@@ -1685,24 +1744,43 @@
         </w:trPr>
         <w:tc>
           <w:tcPr>
-            <w:tcW w:w="8522" w:type="dxa"/>
-            <w:gridSpan w:val="2"/>
-          </w:tcPr>
-          <w:p>
-            <w:pPr>
-              <w:jc w:val="center"/>
-              <w:rPr>
-                <w:sz w:val="30"/>
-                <w:szCs w:val="30"/>
-              </w:rPr>
-            </w:pPr>
-            <w:r>
-              <w:rPr>
-                <w:rFonts w:hint="eastAsia"/>
-                <w:sz w:val="30"/>
-                <w:szCs w:val="30"/>
-              </w:rPr>
-              <w:t>Sniper</w:t>
+            <w:tcW w:w="4261" w:type="dxa"/>
+          </w:tcPr>
+          <w:p>
+            <w:pPr>
+              <w:jc w:val="center"/>
+              <w:rPr>
+                <w:sz w:val="30"/>
+                <w:szCs w:val="30"/>
+              </w:rPr>
+            </w:pPr>
+            <w:r>
+              <w:rPr>
+                <w:sz w:val="30"/>
+                <w:szCs w:val="30"/>
+              </w:rPr>
+              <w:t>Spitfire</w:t>
+            </w:r>
+          </w:p>
+        </w:tc>
+        <w:tc>
+          <w:tcPr>
+            <w:tcW w:w="4261" w:type="dxa"/>
+          </w:tcPr>
+          <w:p>
+            <w:pPr>
+              <w:jc w:val="center"/>
+              <w:rPr>
+                <w:sz w:val="30"/>
+                <w:szCs w:val="30"/>
+              </w:rPr>
+            </w:pPr>
+            <w:r>
+              <w:rPr>
+                <w:sz w:val="30"/>
+                <w:szCs w:val="30"/>
+              </w:rPr>
+              <w:t>Spitfire</w:t>
             </w:r>
           </w:p>
         </w:tc>
@@ -1713,50 +1791,24 @@
         </w:trPr>
         <w:tc>
           <w:tcPr>
-            <w:tcW w:w="4261" w:type="dxa"/>
-          </w:tcPr>
-          <w:p>
-            <w:pPr>
-              <w:jc w:val="center"/>
-              <w:rPr>
-                <w:sz w:val="30"/>
-                <w:szCs w:val="30"/>
-              </w:rPr>
-            </w:pPr>
-            <w:r>
-              <w:rPr>
-                <w:sz w:val="30"/>
-                <w:szCs w:val="30"/>
-              </w:rPr>
-              <w:t>Triple Take</w:t>
-            </w:r>
-          </w:p>
-        </w:tc>
-        <w:tc>
-          <w:tcPr>
-            <w:tcW w:w="4261" w:type="dxa"/>
-          </w:tcPr>
-          <w:p>
-            <w:pPr>
-              <w:jc w:val="center"/>
-              <w:rPr>
-                <w:sz w:val="30"/>
-                <w:szCs w:val="30"/>
-              </w:rPr>
-            </w:pPr>
-            <w:r>
-              <w:rPr>
-                <w:sz w:val="30"/>
-                <w:szCs w:val="30"/>
-              </w:rPr>
-              <w:t>Triple</w:t>
-            </w:r>
-            <w:r>
-              <w:rPr>
-                <w:sz w:val="30"/>
-                <w:szCs w:val="30"/>
-              </w:rPr>
-              <w:t>Take</w:t>
+            <w:tcW w:w="8522" w:type="dxa"/>
+            <w:gridSpan w:val="2"/>
+          </w:tcPr>
+          <w:p>
+            <w:pPr>
+              <w:jc w:val="center"/>
+              <w:rPr>
+                <w:sz w:val="30"/>
+                <w:szCs w:val="30"/>
+              </w:rPr>
+            </w:pPr>
+            <w:r>
+              <w:rPr>
+                <w:rFonts w:hint="eastAsia"/>
+                <w:sz w:val="30"/>
+                <w:szCs w:val="30"/>
+              </w:rPr>
+              <w:t>Sniper</w:t>
             </w:r>
           </w:p>
         </w:tc>
@@ -1782,28 +1834,35 @@
                 <w:sz w:val="30"/>
                 <w:szCs w:val="30"/>
               </w:rPr>
-              <w:t>Kraber</w:t>
-            </w:r>
-          </w:p>
-        </w:tc>
-        <w:tc>
-          <w:tcPr>
-            <w:tcW w:w="4261" w:type="dxa"/>
-          </w:tcPr>
-          <w:p>
-            <w:pPr>
-              <w:jc w:val="center"/>
-              <w:rPr>
-                <w:sz w:val="30"/>
-                <w:szCs w:val="30"/>
-              </w:rPr>
-            </w:pPr>
-            <w:r>
-              <w:rPr>
-                <w:sz w:val="30"/>
-                <w:szCs w:val="30"/>
-              </w:rPr>
-              <w:t>Kraber</w:t>
+              <w:t>Triple Take</w:t>
+            </w:r>
+          </w:p>
+        </w:tc>
+        <w:tc>
+          <w:tcPr>
+            <w:tcW w:w="4261" w:type="dxa"/>
+          </w:tcPr>
+          <w:p>
+            <w:pPr>
+              <w:jc w:val="center"/>
+              <w:rPr>
+                <w:sz w:val="30"/>
+                <w:szCs w:val="30"/>
+              </w:rPr>
+            </w:pPr>
+            <w:r>
+              <w:rPr>
+                <w:sz w:val="30"/>
+                <w:szCs w:val="30"/>
+              </w:rPr>
+              <w:t>Triple</w:t>
+            </w:r>
+            <w:r>
+              <w:rPr>
+                <w:sz w:val="30"/>
+                <w:szCs w:val="30"/>
+              </w:rPr>
+              <w:t>Take</w:t>
             </w:r>
           </w:p>
         </w:tc>
@@ -1829,28 +1888,28 @@
                 <w:sz w:val="30"/>
                 <w:szCs w:val="30"/>
               </w:rPr>
-              <w:t>Longbow</w:t>
-            </w:r>
-          </w:p>
-        </w:tc>
-        <w:tc>
-          <w:tcPr>
-            <w:tcW w:w="4261" w:type="dxa"/>
-          </w:tcPr>
-          <w:p>
-            <w:pPr>
-              <w:jc w:val="center"/>
-              <w:rPr>
-                <w:sz w:val="30"/>
-                <w:szCs w:val="30"/>
-              </w:rPr>
-            </w:pPr>
-            <w:r>
-              <w:rPr>
-                <w:sz w:val="30"/>
-                <w:szCs w:val="30"/>
-              </w:rPr>
-              <w:t>Longbow</w:t>
+              <w:t>Kraber</w:t>
+            </w:r>
+          </w:p>
+        </w:tc>
+        <w:tc>
+          <w:tcPr>
+            <w:tcW w:w="4261" w:type="dxa"/>
+          </w:tcPr>
+          <w:p>
+            <w:pPr>
+              <w:jc w:val="center"/>
+              <w:rPr>
+                <w:sz w:val="30"/>
+                <w:szCs w:val="30"/>
+              </w:rPr>
+            </w:pPr>
+            <w:r>
+              <w:rPr>
+                <w:sz w:val="30"/>
+                <w:szCs w:val="30"/>
+              </w:rPr>
+              <w:t>Kraber</w:t>
             </w:r>
           </w:p>
         </w:tc>
@@ -1873,33 +1932,31 @@
             </w:pPr>
             <w:r>
               <w:rPr>
-                <w:rFonts w:hint="eastAsia"/>
-                <w:sz w:val="30"/>
-                <w:szCs w:val="30"/>
-              </w:rPr>
-              <w:t>G7</w:t>
-            </w:r>
-          </w:p>
-        </w:tc>
-        <w:tc>
-          <w:tcPr>
-            <w:tcW w:w="4261" w:type="dxa"/>
-          </w:tcPr>
-          <w:p>
-            <w:pPr>
-              <w:jc w:val="center"/>
-              <w:rPr>
-                <w:sz w:val="30"/>
-                <w:szCs w:val="30"/>
-              </w:rPr>
-            </w:pPr>
-            <w:r>
-              <w:rPr>
-                <w:rFonts w:hint="eastAsia"/>
-                <w:sz w:val="30"/>
-                <w:szCs w:val="30"/>
-              </w:rPr>
-              <w:t>G2A7</w:t>
+                <w:sz w:val="30"/>
+                <w:szCs w:val="30"/>
+              </w:rPr>
+              <w:t>Longbow</w:t>
+            </w:r>
+          </w:p>
+        </w:tc>
+        <w:tc>
+          <w:tcPr>
+            <w:tcW w:w="4261" w:type="dxa"/>
+          </w:tcPr>
+          <w:p>
+            <w:pPr>
+              <w:jc w:val="center"/>
+              <w:rPr>
+                <w:sz w:val="30"/>
+                <w:szCs w:val="30"/>
+              </w:rPr>
+            </w:pPr>
+            <w:r>
+              <w:rPr>
+                <w:sz w:val="30"/>
+                <w:szCs w:val="30"/>
+              </w:rPr>
+              <w:t>Longbow</w:t>
             </w:r>
           </w:p>
         </w:tc>
@@ -1910,8 +1967,7 @@
         </w:trPr>
         <w:tc>
           <w:tcPr>
-            <w:tcW w:w="8522" w:type="dxa"/>
-            <w:gridSpan w:val="2"/>
+            <w:tcW w:w="4261" w:type="dxa"/>
           </w:tcPr>
           <w:p>
             <w:pPr>
@@ -1927,7 +1983,30 @@
                 <w:sz w:val="30"/>
                 <w:szCs w:val="30"/>
               </w:rPr>
-              <w:t>ShotGun</w:t>
+              <w:lastRenderedPageBreak/>
+              <w:t>G7</w:t>
+            </w:r>
+          </w:p>
+        </w:tc>
+        <w:tc>
+          <w:tcPr>
+            <w:tcW w:w="4261" w:type="dxa"/>
+          </w:tcPr>
+          <w:p>
+            <w:pPr>
+              <w:jc w:val="center"/>
+              <w:rPr>
+                <w:sz w:val="30"/>
+                <w:szCs w:val="30"/>
+              </w:rPr>
+            </w:pPr>
+            <w:r>
+              <w:rPr>
+                <w:rFonts w:hint="eastAsia"/>
+                <w:sz w:val="30"/>
+                <w:szCs w:val="30"/>
+              </w:rPr>
+              <w:t>G2A7</w:t>
             </w:r>
           </w:p>
         </w:tc>
@@ -1938,7 +2017,8 @@
         </w:trPr>
         <w:tc>
           <w:tcPr>
-            <w:tcW w:w="4261" w:type="dxa"/>
+            <w:tcW w:w="8522" w:type="dxa"/>
+            <w:gridSpan w:val="2"/>
           </w:tcPr>
           <w:p>
             <w:pPr>
@@ -1954,7 +2034,33 @@
                 <w:sz w:val="30"/>
                 <w:szCs w:val="30"/>
               </w:rPr>
-              <w:lastRenderedPageBreak/>
+              <w:t>ShotGun</w:t>
+            </w:r>
+          </w:p>
+        </w:tc>
+      </w:tr>
+      <w:tr>
+        <w:trPr>
+          <w:jc w:val="center"/>
+        </w:trPr>
+        <w:tc>
+          <w:tcPr>
+            <w:tcW w:w="4261" w:type="dxa"/>
+          </w:tcPr>
+          <w:p>
+            <w:pPr>
+              <w:jc w:val="center"/>
+              <w:rPr>
+                <w:sz w:val="30"/>
+                <w:szCs w:val="30"/>
+              </w:rPr>
+            </w:pPr>
+            <w:r>
+              <w:rPr>
+                <w:rFonts w:hint="eastAsia"/>
+                <w:sz w:val="30"/>
+                <w:szCs w:val="30"/>
+              </w:rPr>
               <w:t>EVA</w:t>
             </w:r>
             <w:r>

</xml_diff>

<commit_message>
Update for support APEX S3 Volt
</commit_message>
<xml_diff>
--- a/APEX S3 Format Requirements.docx
+++ b/APEX S3 Format Requirements.docx
@@ -319,21 +319,7 @@
           <w:sz w:val="30"/>
           <w:szCs w:val="30"/>
         </w:rPr>
-        <w:t>Charge</w:t>
-      </w:r>
-      <w:r>
-        <w:rPr>
-          <w:sz w:val="30"/>
-          <w:szCs w:val="30"/>
-        </w:rPr>
-        <w:t>Rifle</w:t>
-      </w:r>
-      <w:r>
-        <w:rPr>
-          <w:sz w:val="30"/>
-          <w:szCs w:val="30"/>
-        </w:rPr>
-        <w:t xml:space="preserve"> only have that “1024” and “2048</w:t>
+        <w:t xml:space="preserve">Volt and </w:t>
       </w:r>
       <w:bookmarkStart w:id="0" w:name="_GoBack"/>
       <w:bookmarkEnd w:id="0"/>
@@ -342,7 +328,21 @@
           <w:sz w:val="30"/>
           <w:szCs w:val="30"/>
         </w:rPr>
-        <w:t>”)</w:t>
+        <w:t>Charge</w:t>
+      </w:r>
+      <w:r>
+        <w:rPr>
+          <w:sz w:val="30"/>
+          <w:szCs w:val="30"/>
+        </w:rPr>
+        <w:t>Rifle</w:t>
+      </w:r>
+      <w:r>
+        <w:rPr>
+          <w:sz w:val="30"/>
+          <w:szCs w:val="30"/>
+        </w:rPr>
+        <w:t xml:space="preserve"> only have that “1024” and “2048”)</w:t>
       </w:r>
     </w:p>
     <w:p>
@@ -1382,7 +1382,6 @@
             <w:pPr>
               <w:jc w:val="center"/>
               <w:rPr>
-                <w:rFonts w:hint="eastAsia"/>
                 <w:sz w:val="30"/>
                 <w:szCs w:val="30"/>
               </w:rPr>
@@ -1616,23 +1615,43 @@
         </w:trPr>
         <w:tc>
           <w:tcPr>
-            <w:tcW w:w="8522" w:type="dxa"/>
-            <w:gridSpan w:val="2"/>
-          </w:tcPr>
-          <w:p>
-            <w:pPr>
-              <w:jc w:val="center"/>
-              <w:rPr>
-                <w:sz w:val="30"/>
-                <w:szCs w:val="30"/>
-              </w:rPr>
-            </w:pPr>
-            <w:r>
-              <w:rPr>
-                <w:sz w:val="30"/>
-                <w:szCs w:val="30"/>
-              </w:rPr>
-              <w:t>Light Machine Gun</w:t>
+            <w:tcW w:w="4261" w:type="dxa"/>
+          </w:tcPr>
+          <w:p>
+            <w:pPr>
+              <w:jc w:val="center"/>
+              <w:rPr>
+                <w:sz w:val="30"/>
+                <w:szCs w:val="30"/>
+              </w:rPr>
+            </w:pPr>
+            <w:r>
+              <w:rPr>
+                <w:sz w:val="30"/>
+                <w:szCs w:val="30"/>
+              </w:rPr>
+              <w:t>Volt</w:t>
+            </w:r>
+          </w:p>
+        </w:tc>
+        <w:tc>
+          <w:tcPr>
+            <w:tcW w:w="4261" w:type="dxa"/>
+          </w:tcPr>
+          <w:p>
+            <w:pPr>
+              <w:jc w:val="center"/>
+              <w:rPr>
+                <w:sz w:val="30"/>
+                <w:szCs w:val="30"/>
+              </w:rPr>
+            </w:pPr>
+            <w:r>
+              <w:rPr>
+                <w:sz w:val="30"/>
+                <w:szCs w:val="30"/>
+              </w:rPr>
+              <w:t>Volt</w:t>
             </w:r>
           </w:p>
         </w:tc>
@@ -1643,43 +1662,23 @@
         </w:trPr>
         <w:tc>
           <w:tcPr>
-            <w:tcW w:w="4261" w:type="dxa"/>
-          </w:tcPr>
-          <w:p>
-            <w:pPr>
-              <w:jc w:val="center"/>
-              <w:rPr>
-                <w:sz w:val="30"/>
-                <w:szCs w:val="30"/>
-              </w:rPr>
-            </w:pPr>
-            <w:r>
-              <w:rPr>
-                <w:sz w:val="30"/>
-                <w:szCs w:val="30"/>
-              </w:rPr>
-              <w:t>Devotion</w:t>
-            </w:r>
-          </w:p>
-        </w:tc>
-        <w:tc>
-          <w:tcPr>
-            <w:tcW w:w="4261" w:type="dxa"/>
-          </w:tcPr>
-          <w:p>
-            <w:pPr>
-              <w:jc w:val="center"/>
-              <w:rPr>
-                <w:sz w:val="30"/>
-                <w:szCs w:val="30"/>
-              </w:rPr>
-            </w:pPr>
-            <w:r>
-              <w:rPr>
-                <w:sz w:val="30"/>
-                <w:szCs w:val="30"/>
-              </w:rPr>
-              <w:t>Devotion</w:t>
+            <w:tcW w:w="8522" w:type="dxa"/>
+            <w:gridSpan w:val="2"/>
+          </w:tcPr>
+          <w:p>
+            <w:pPr>
+              <w:jc w:val="center"/>
+              <w:rPr>
+                <w:sz w:val="30"/>
+                <w:szCs w:val="30"/>
+              </w:rPr>
+            </w:pPr>
+            <w:r>
+              <w:rPr>
+                <w:sz w:val="30"/>
+                <w:szCs w:val="30"/>
+              </w:rPr>
+              <w:t>Light Machine Gun</w:t>
             </w:r>
           </w:p>
         </w:tc>
@@ -1705,35 +1704,28 @@
                 <w:sz w:val="30"/>
                 <w:szCs w:val="30"/>
               </w:rPr>
-              <w:t>L</w:t>
-            </w:r>
-            <w:r>
-              <w:rPr>
-                <w:sz w:val="30"/>
-                <w:szCs w:val="30"/>
-              </w:rPr>
-              <w:t>STAR</w:t>
-            </w:r>
-          </w:p>
-        </w:tc>
-        <w:tc>
-          <w:tcPr>
-            <w:tcW w:w="4261" w:type="dxa"/>
-          </w:tcPr>
-          <w:p>
-            <w:pPr>
-              <w:jc w:val="center"/>
-              <w:rPr>
-                <w:sz w:val="30"/>
-                <w:szCs w:val="30"/>
-              </w:rPr>
-            </w:pPr>
-            <w:r>
-              <w:rPr>
-                <w:sz w:val="30"/>
-                <w:szCs w:val="30"/>
-              </w:rPr>
-              <w:t>LSTAR</w:t>
+              <w:t>Devotion</w:t>
+            </w:r>
+          </w:p>
+        </w:tc>
+        <w:tc>
+          <w:tcPr>
+            <w:tcW w:w="4261" w:type="dxa"/>
+          </w:tcPr>
+          <w:p>
+            <w:pPr>
+              <w:jc w:val="center"/>
+              <w:rPr>
+                <w:sz w:val="30"/>
+                <w:szCs w:val="30"/>
+              </w:rPr>
+            </w:pPr>
+            <w:r>
+              <w:rPr>
+                <w:sz w:val="30"/>
+                <w:szCs w:val="30"/>
+              </w:rPr>
+              <w:t>Devotion</w:t>
             </w:r>
           </w:p>
         </w:tc>
@@ -1759,28 +1751,35 @@
                 <w:sz w:val="30"/>
                 <w:szCs w:val="30"/>
               </w:rPr>
-              <w:t>Spitfire</w:t>
-            </w:r>
-          </w:p>
-        </w:tc>
-        <w:tc>
-          <w:tcPr>
-            <w:tcW w:w="4261" w:type="dxa"/>
-          </w:tcPr>
-          <w:p>
-            <w:pPr>
-              <w:jc w:val="center"/>
-              <w:rPr>
-                <w:sz w:val="30"/>
-                <w:szCs w:val="30"/>
-              </w:rPr>
-            </w:pPr>
-            <w:r>
-              <w:rPr>
-                <w:sz w:val="30"/>
-                <w:szCs w:val="30"/>
-              </w:rPr>
-              <w:t>Spitfire</w:t>
+              <w:t>L</w:t>
+            </w:r>
+            <w:r>
+              <w:rPr>
+                <w:sz w:val="30"/>
+                <w:szCs w:val="30"/>
+              </w:rPr>
+              <w:t>STAR</w:t>
+            </w:r>
+          </w:p>
+        </w:tc>
+        <w:tc>
+          <w:tcPr>
+            <w:tcW w:w="4261" w:type="dxa"/>
+          </w:tcPr>
+          <w:p>
+            <w:pPr>
+              <w:jc w:val="center"/>
+              <w:rPr>
+                <w:sz w:val="30"/>
+                <w:szCs w:val="30"/>
+              </w:rPr>
+            </w:pPr>
+            <w:r>
+              <w:rPr>
+                <w:sz w:val="30"/>
+                <w:szCs w:val="30"/>
+              </w:rPr>
+              <w:t>LSTAR</w:t>
             </w:r>
           </w:p>
         </w:tc>
@@ -1791,24 +1790,43 @@
         </w:trPr>
         <w:tc>
           <w:tcPr>
-            <w:tcW w:w="8522" w:type="dxa"/>
-            <w:gridSpan w:val="2"/>
-          </w:tcPr>
-          <w:p>
-            <w:pPr>
-              <w:jc w:val="center"/>
-              <w:rPr>
-                <w:sz w:val="30"/>
-                <w:szCs w:val="30"/>
-              </w:rPr>
-            </w:pPr>
-            <w:r>
-              <w:rPr>
-                <w:rFonts w:hint="eastAsia"/>
-                <w:sz w:val="30"/>
-                <w:szCs w:val="30"/>
-              </w:rPr>
-              <w:t>Sniper</w:t>
+            <w:tcW w:w="4261" w:type="dxa"/>
+          </w:tcPr>
+          <w:p>
+            <w:pPr>
+              <w:jc w:val="center"/>
+              <w:rPr>
+                <w:sz w:val="30"/>
+                <w:szCs w:val="30"/>
+              </w:rPr>
+            </w:pPr>
+            <w:r>
+              <w:rPr>
+                <w:sz w:val="30"/>
+                <w:szCs w:val="30"/>
+              </w:rPr>
+              <w:t>Spitfire</w:t>
+            </w:r>
+          </w:p>
+        </w:tc>
+        <w:tc>
+          <w:tcPr>
+            <w:tcW w:w="4261" w:type="dxa"/>
+          </w:tcPr>
+          <w:p>
+            <w:pPr>
+              <w:jc w:val="center"/>
+              <w:rPr>
+                <w:sz w:val="30"/>
+                <w:szCs w:val="30"/>
+              </w:rPr>
+            </w:pPr>
+            <w:r>
+              <w:rPr>
+                <w:sz w:val="30"/>
+                <w:szCs w:val="30"/>
+              </w:rPr>
+              <w:t>Spitfire</w:t>
             </w:r>
           </w:p>
         </w:tc>
@@ -1819,50 +1837,24 @@
         </w:trPr>
         <w:tc>
           <w:tcPr>
-            <w:tcW w:w="4261" w:type="dxa"/>
-          </w:tcPr>
-          <w:p>
-            <w:pPr>
-              <w:jc w:val="center"/>
-              <w:rPr>
-                <w:sz w:val="30"/>
-                <w:szCs w:val="30"/>
-              </w:rPr>
-            </w:pPr>
-            <w:r>
-              <w:rPr>
-                <w:sz w:val="30"/>
-                <w:szCs w:val="30"/>
-              </w:rPr>
-              <w:t>Triple Take</w:t>
-            </w:r>
-          </w:p>
-        </w:tc>
-        <w:tc>
-          <w:tcPr>
-            <w:tcW w:w="4261" w:type="dxa"/>
-          </w:tcPr>
-          <w:p>
-            <w:pPr>
-              <w:jc w:val="center"/>
-              <w:rPr>
-                <w:sz w:val="30"/>
-                <w:szCs w:val="30"/>
-              </w:rPr>
-            </w:pPr>
-            <w:r>
-              <w:rPr>
-                <w:sz w:val="30"/>
-                <w:szCs w:val="30"/>
-              </w:rPr>
-              <w:t>Triple</w:t>
-            </w:r>
-            <w:r>
-              <w:rPr>
-                <w:sz w:val="30"/>
-                <w:szCs w:val="30"/>
-              </w:rPr>
-              <w:t>Take</w:t>
+            <w:tcW w:w="8522" w:type="dxa"/>
+            <w:gridSpan w:val="2"/>
+          </w:tcPr>
+          <w:p>
+            <w:pPr>
+              <w:jc w:val="center"/>
+              <w:rPr>
+                <w:sz w:val="30"/>
+                <w:szCs w:val="30"/>
+              </w:rPr>
+            </w:pPr>
+            <w:r>
+              <w:rPr>
+                <w:rFonts w:hint="eastAsia"/>
+                <w:sz w:val="30"/>
+                <w:szCs w:val="30"/>
+              </w:rPr>
+              <w:t>Sniper</w:t>
             </w:r>
           </w:p>
         </w:tc>
@@ -1888,28 +1880,35 @@
                 <w:sz w:val="30"/>
                 <w:szCs w:val="30"/>
               </w:rPr>
-              <w:t>Kraber</w:t>
-            </w:r>
-          </w:p>
-        </w:tc>
-        <w:tc>
-          <w:tcPr>
-            <w:tcW w:w="4261" w:type="dxa"/>
-          </w:tcPr>
-          <w:p>
-            <w:pPr>
-              <w:jc w:val="center"/>
-              <w:rPr>
-                <w:sz w:val="30"/>
-                <w:szCs w:val="30"/>
-              </w:rPr>
-            </w:pPr>
-            <w:r>
-              <w:rPr>
-                <w:sz w:val="30"/>
-                <w:szCs w:val="30"/>
-              </w:rPr>
-              <w:t>Kraber</w:t>
+              <w:t>Triple Take</w:t>
+            </w:r>
+          </w:p>
+        </w:tc>
+        <w:tc>
+          <w:tcPr>
+            <w:tcW w:w="4261" w:type="dxa"/>
+          </w:tcPr>
+          <w:p>
+            <w:pPr>
+              <w:jc w:val="center"/>
+              <w:rPr>
+                <w:sz w:val="30"/>
+                <w:szCs w:val="30"/>
+              </w:rPr>
+            </w:pPr>
+            <w:r>
+              <w:rPr>
+                <w:sz w:val="30"/>
+                <w:szCs w:val="30"/>
+              </w:rPr>
+              <w:t>Triple</w:t>
+            </w:r>
+            <w:r>
+              <w:rPr>
+                <w:sz w:val="30"/>
+                <w:szCs w:val="30"/>
+              </w:rPr>
+              <w:t>Take</w:t>
             </w:r>
           </w:p>
         </w:tc>
@@ -1935,28 +1934,28 @@
                 <w:sz w:val="30"/>
                 <w:szCs w:val="30"/>
               </w:rPr>
-              <w:t>Longbow</w:t>
-            </w:r>
-          </w:p>
-        </w:tc>
-        <w:tc>
-          <w:tcPr>
-            <w:tcW w:w="4261" w:type="dxa"/>
-          </w:tcPr>
-          <w:p>
-            <w:pPr>
-              <w:jc w:val="center"/>
-              <w:rPr>
-                <w:sz w:val="30"/>
-                <w:szCs w:val="30"/>
-              </w:rPr>
-            </w:pPr>
-            <w:r>
-              <w:rPr>
-                <w:sz w:val="30"/>
-                <w:szCs w:val="30"/>
-              </w:rPr>
-              <w:t>Longbow</w:t>
+              <w:t>Kraber</w:t>
+            </w:r>
+          </w:p>
+        </w:tc>
+        <w:tc>
+          <w:tcPr>
+            <w:tcW w:w="4261" w:type="dxa"/>
+          </w:tcPr>
+          <w:p>
+            <w:pPr>
+              <w:jc w:val="center"/>
+              <w:rPr>
+                <w:sz w:val="30"/>
+                <w:szCs w:val="30"/>
+              </w:rPr>
+            </w:pPr>
+            <w:r>
+              <w:rPr>
+                <w:sz w:val="30"/>
+                <w:szCs w:val="30"/>
+              </w:rPr>
+              <w:t>Kraber</w:t>
             </w:r>
           </w:p>
         </w:tc>
@@ -1979,11 +1978,58 @@
             </w:pPr>
             <w:r>
               <w:rPr>
+                <w:sz w:val="30"/>
+                <w:szCs w:val="30"/>
+              </w:rPr>
+              <w:lastRenderedPageBreak/>
+              <w:t>Longbow</w:t>
+            </w:r>
+          </w:p>
+        </w:tc>
+        <w:tc>
+          <w:tcPr>
+            <w:tcW w:w="4261" w:type="dxa"/>
+          </w:tcPr>
+          <w:p>
+            <w:pPr>
+              <w:jc w:val="center"/>
+              <w:rPr>
+                <w:sz w:val="30"/>
+                <w:szCs w:val="30"/>
+              </w:rPr>
+            </w:pPr>
+            <w:r>
+              <w:rPr>
+                <w:sz w:val="30"/>
+                <w:szCs w:val="30"/>
+              </w:rPr>
+              <w:t>Longbow</w:t>
+            </w:r>
+          </w:p>
+        </w:tc>
+      </w:tr>
+      <w:tr>
+        <w:trPr>
+          <w:jc w:val="center"/>
+        </w:trPr>
+        <w:tc>
+          <w:tcPr>
+            <w:tcW w:w="4261" w:type="dxa"/>
+          </w:tcPr>
+          <w:p>
+            <w:pPr>
+              <w:jc w:val="center"/>
+              <w:rPr>
+                <w:sz w:val="30"/>
+                <w:szCs w:val="30"/>
+              </w:rPr>
+            </w:pPr>
+            <w:r>
+              <w:rPr>
                 <w:rFonts w:hint="eastAsia"/>
                 <w:sz w:val="30"/>
                 <w:szCs w:val="30"/>
               </w:rPr>
-              <w:lastRenderedPageBreak/>
               <w:t>G7</w:t>
             </w:r>
           </w:p>

</xml_diff>

<commit_message>
Fix Flatline and Pistol Error
</commit_message>
<xml_diff>
--- a/APEX S3 Format Requirements.docx
+++ b/APEX S3 Format Requirements.docx
@@ -264,34 +264,14 @@
       </w:r>
       <w:r>
         <w:rPr>
-          <w:sz w:val="30"/>
-          <w:szCs w:val="30"/>
-        </w:rPr>
-        <w:t>A</w:t>
-      </w:r>
-      <w:r>
-        <w:rPr>
-          <w:rFonts w:hint="eastAsia"/>
-          <w:sz w:val="30"/>
-          <w:szCs w:val="30"/>
-        </w:rPr>
-        <w:t>ll the Pistol weapon</w:t>
-      </w:r>
-      <w:r>
-        <w:rPr>
-          <w:sz w:val="30"/>
-          <w:szCs w:val="30"/>
-        </w:rPr>
-        <w:t>’</w:t>
-      </w:r>
-      <w:r>
-        <w:rPr>
-          <w:rFonts w:hint="eastAsia"/>
-          <w:sz w:val="30"/>
-          <w:szCs w:val="30"/>
-        </w:rPr>
-        <w:t>s nml need fix</w:t>
-      </w:r>
+          <w:rFonts w:hint="eastAsia"/>
+          <w:sz w:val="30"/>
+          <w:szCs w:val="30"/>
+        </w:rPr>
+        <w:t>nml for RE45 have that three image resolution:512,1024,2048</w:t>
+      </w:r>
+      <w:bookmarkStart w:id="0" w:name="_GoBack"/>
+      <w:bookmarkEnd w:id="0"/>
       <w:r>
         <w:rPr>
           <w:sz w:val="30"/>
@@ -321,8 +301,6 @@
         </w:rPr>
         <w:t xml:space="preserve">Volt and </w:t>
       </w:r>
-      <w:bookmarkStart w:id="0" w:name="_GoBack"/>
-      <w:bookmarkEnd w:id="0"/>
       <w:r>
         <w:rPr>
           <w:sz w:val="30"/>

</xml_diff>

<commit_message>
Update for ilm,ao,cav APEX texture. Fix Lstar 512 col texture. Fix Havoc 512 texture.
</commit_message>
<xml_diff>
--- a/APEX S3 Format Requirements.docx
+++ b/APEX S3 Format Requirements.docx
@@ -1,6 +1,6 @@
 
 <file path=word/document.xml><?xml version="1.0" encoding="utf-8"?>
-<w:document xmlns:wpc="http://schemas.microsoft.com/office/word/2010/wordprocessingCanvas" xmlns:mc="http://schemas.openxmlformats.org/markup-compatibility/2006" xmlns:o="urn:schemas-microsoft-com:office:office" xmlns:r="http://schemas.openxmlformats.org/officeDocument/2006/relationships" xmlns:m="http://schemas.openxmlformats.org/officeDocument/2006/math" xmlns:v="urn:schemas-microsoft-com:vml" xmlns:wp14="http://schemas.microsoft.com/office/word/2010/wordprocessingDrawing" xmlns:wp="http://schemas.openxmlformats.org/drawingml/2006/wordprocessingDrawing" xmlns:w10="urn:schemas-microsoft-com:office:word" xmlns:w="http://schemas.openxmlformats.org/wordprocessingml/2006/main" xmlns:w14="http://schemas.microsoft.com/office/word/2010/wordml" xmlns:wpg="http://schemas.microsoft.com/office/word/2010/wordprocessingGroup" xmlns:wpi="http://schemas.microsoft.com/office/word/2010/wordprocessingInk" xmlns:wne="http://schemas.microsoft.com/office/word/2006/wordml" xmlns:wps="http://schemas.microsoft.com/office/word/2010/wordprocessingShape" mc:Ignorable="w14 wp14">
+<w:document xmlns:wpc="http://schemas.microsoft.com/office/word/2010/wordprocessingCanvas" xmlns:cx="http://schemas.microsoft.com/office/drawing/2014/chartex" xmlns:cx1="http://schemas.microsoft.com/office/drawing/2015/9/8/chartex" xmlns:cx2="http://schemas.microsoft.com/office/drawing/2015/10/21/chartex" xmlns:cx3="http://schemas.microsoft.com/office/drawing/2016/5/9/chartex" xmlns:cx4="http://schemas.microsoft.com/office/drawing/2016/5/10/chartex" xmlns:cx5="http://schemas.microsoft.com/office/drawing/2016/5/11/chartex" xmlns:cx6="http://schemas.microsoft.com/office/drawing/2016/5/12/chartex" xmlns:cx7="http://schemas.microsoft.com/office/drawing/2016/5/13/chartex" xmlns:cx8="http://schemas.microsoft.com/office/drawing/2016/5/14/chartex" xmlns:mc="http://schemas.openxmlformats.org/markup-compatibility/2006" xmlns:aink="http://schemas.microsoft.com/office/drawing/2016/ink" xmlns:am3d="http://schemas.microsoft.com/office/drawing/2017/model3d" xmlns:o="urn:schemas-microsoft-com:office:office" xmlns:r="http://schemas.openxmlformats.org/officeDocument/2006/relationships" xmlns:m="http://schemas.openxmlformats.org/officeDocument/2006/math" xmlns:v="urn:schemas-microsoft-com:vml" xmlns:wp14="http://schemas.microsoft.com/office/word/2010/wordprocessingDrawing" xmlns:wp="http://schemas.openxmlformats.org/drawingml/2006/wordprocessingDrawing" xmlns:w10="urn:schemas-microsoft-com:office:word" xmlns:w="http://schemas.openxmlformats.org/wordprocessingml/2006/main" xmlns:w14="http://schemas.microsoft.com/office/word/2010/wordml" xmlns:w15="http://schemas.microsoft.com/office/word/2012/wordml" xmlns:w16cex="http://schemas.microsoft.com/office/word/2018/wordml/cex" xmlns:w16cid="http://schemas.microsoft.com/office/word/2016/wordml/cid" xmlns:w16="http://schemas.microsoft.com/office/word/2018/wordml" xmlns:w16sdtdh="http://schemas.microsoft.com/office/word/2020/wordml/sdtdatahash" xmlns:w16se="http://schemas.microsoft.com/office/word/2015/wordml/symex" xmlns:wpg="http://schemas.microsoft.com/office/word/2010/wordprocessingGroup" xmlns:wpi="http://schemas.microsoft.com/office/word/2010/wordprocessingInk" xmlns:wne="http://schemas.microsoft.com/office/word/2006/wordml" xmlns:wps="http://schemas.microsoft.com/office/word/2010/wordprocessingShape" mc:Ignorable="w14 w15 w16se w16cid w16 w16cex w16sdtdh wp14">
   <w:body>
     <w:p>
       <w:pPr>
@@ -109,7 +109,15 @@
           <w:sz w:val="30"/>
           <w:szCs w:val="30"/>
         </w:rPr>
-        <w:t xml:space="preserve"> can be divided into "2048", "1024", "512"</w:t>
+        <w:t xml:space="preserve"> can be divided into "2048", "1024", "512</w:t>
+      </w:r>
+      <w:proofErr w:type="gramStart"/>
+      <w:r>
+        <w:rPr>
+          <w:sz w:val="30"/>
+          <w:szCs w:val="30"/>
+        </w:rPr>
+        <w:t>"</w:t>
       </w:r>
       <w:r>
         <w:rPr>
@@ -124,7 +132,15 @@
           <w:sz w:val="30"/>
           <w:szCs w:val="30"/>
         </w:rPr>
-        <w:t xml:space="preserve">folder </w:t>
+        <w:t>folder</w:t>
+      </w:r>
+      <w:proofErr w:type="gramEnd"/>
+      <w:r>
+        <w:rPr>
+          <w:sz w:val="30"/>
+          <w:szCs w:val="30"/>
+        </w:rPr>
+        <w:t xml:space="preserve"> </w:t>
       </w:r>
       <w:r>
         <w:rPr>
@@ -264,20 +280,10 @@
       </w:r>
       <w:r>
         <w:rPr>
-          <w:rFonts w:hint="eastAsia"/>
-          <w:sz w:val="30"/>
-          <w:szCs w:val="30"/>
-        </w:rPr>
-        <w:t>nml for RE45 have that three image resolution:512,1024,2048</w:t>
-      </w:r>
-      <w:bookmarkStart w:id="0" w:name="_GoBack"/>
-      <w:bookmarkEnd w:id="0"/>
-      <w:r>
-        <w:rPr>
-          <w:sz w:val="30"/>
-          <w:szCs w:val="30"/>
-        </w:rPr>
-        <w:t>）</w:t>
+          <w:sz w:val="30"/>
+          <w:szCs w:val="30"/>
+        </w:rPr>
+        <w:t xml:space="preserve"> </w:t>
       </w:r>
     </w:p>
     <w:p>
@@ -301,6 +307,7 @@
         </w:rPr>
         <w:t xml:space="preserve">Volt and </w:t>
       </w:r>
+      <w:proofErr w:type="spellStart"/>
       <w:r>
         <w:rPr>
           <w:sz w:val="30"/>
@@ -315,6 +322,7 @@
         </w:rPr>
         <w:t>Rifle</w:t>
       </w:r>
+      <w:proofErr w:type="spellEnd"/>
       <w:r>
         <w:rPr>
           <w:sz w:val="30"/>
@@ -326,6 +334,7 @@
     <w:p>
       <w:pPr>
         <w:rPr>
+          <w:rFonts w:hint="eastAsia"/>
           <w:sz w:val="30"/>
           <w:szCs w:val="30"/>
         </w:rPr>
@@ -381,6 +390,7 @@
         </w:rPr>
         <w:t>“</w:t>
       </w:r>
+      <w:proofErr w:type="spellStart"/>
       <w:r>
         <w:rPr>
           <w:rFonts w:hint="eastAsia"/>
@@ -404,6 +414,7 @@
         </w:rPr>
         <w:t>Name</w:t>
       </w:r>
+      <w:proofErr w:type="spellEnd"/>
       <w:r>
         <w:rPr>
           <w:sz w:val="30"/>
@@ -447,6 +458,7 @@
       <w:r>
         <w:t xml:space="preserve"> </w:t>
       </w:r>
+      <w:proofErr w:type="gramStart"/>
       <w:r>
         <w:rPr>
           <w:rFonts w:hint="eastAsia"/>
@@ -468,7 +480,16 @@
           <w:sz w:val="30"/>
           <w:szCs w:val="30"/>
         </w:rPr>
-        <w:t>(C</w:t>
+        <w:t>(</w:t>
+      </w:r>
+      <w:proofErr w:type="gramEnd"/>
+      <w:r>
+        <w:rPr>
+          <w:rFonts w:hint="eastAsia"/>
+          <w:sz w:val="30"/>
+          <w:szCs w:val="30"/>
+        </w:rPr>
+        <w:t>C</w:t>
       </w:r>
       <w:r>
         <w:rPr>
@@ -562,16 +583,34 @@
           <w:sz w:val="30"/>
           <w:szCs w:val="30"/>
         </w:rPr>
-        <w:t>ample DDS Skin:</w:t>
-      </w:r>
-      <w:hyperlink r:id="rId6" w:history="1">
+        <w:t xml:space="preserve">ample DDS </w:t>
+      </w:r>
+      <w:proofErr w:type="spellStart"/>
+      <w:r>
+        <w:rPr>
+          <w:rFonts w:hint="eastAsia"/>
+          <w:sz w:val="30"/>
+          <w:szCs w:val="30"/>
+        </w:rPr>
+        <w:t>Skin:</w:t>
+      </w:r>
+      <w:hyperlink r:id="rId5" w:history="1">
         <w:r>
           <w:rPr>
             <w:rStyle w:val="a5"/>
             <w:sz w:val="30"/>
             <w:szCs w:val="30"/>
           </w:rPr>
-          <w:t>Google Driver</w:t>
+          <w:t>Google</w:t>
+        </w:r>
+        <w:proofErr w:type="spellEnd"/>
+        <w:r>
+          <w:rPr>
+            <w:rStyle w:val="a5"/>
+            <w:sz w:val="30"/>
+            <w:szCs w:val="30"/>
+          </w:rPr>
+          <w:t xml:space="preserve"> Driver</w:t>
         </w:r>
       </w:hyperlink>
     </w:p>
@@ -586,11 +625,8 @@
     <w:p>
       <w:pPr>
         <w:rPr>
-          <w:rFonts w:ascii="微软雅黑" w:eastAsia="微软雅黑" w:hAnsi="微软雅黑"/>
-          <w:color w:val="222222"/>
-          <w:sz w:val="30"/>
-          <w:szCs w:val="30"/>
-          <w:shd w:val="clear" w:color="auto" w:fill="FFFFFF"/>
+          <w:sz w:val="30"/>
+          <w:szCs w:val="30"/>
         </w:rPr>
       </w:pPr>
       <w:r>
@@ -606,123 +642,258 @@
           <w:sz w:val="30"/>
           <w:szCs w:val="30"/>
         </w:rPr>
-        <w:t xml:space="preserve"> types can be written according to the types analyzed by rpak</w:t>
-      </w:r>
-      <w:r>
-        <w:rPr>
-          <w:rFonts w:hint="eastAsia"/>
-          <w:sz w:val="30"/>
-          <w:szCs w:val="30"/>
-        </w:rPr>
-        <w:t xml:space="preserve"> tool(col</w:t>
-      </w:r>
-      <w:r>
-        <w:rPr>
-          <w:rFonts w:ascii="微软雅黑" w:eastAsia="微软雅黑" w:hAnsi="微软雅黑" w:hint="eastAsia"/>
-          <w:color w:val="222222"/>
-          <w:sz w:val="30"/>
-          <w:szCs w:val="30"/>
-          <w:shd w:val="clear" w:color="auto" w:fill="FFFFFF"/>
-        </w:rPr>
-        <w:t>，</w:t>
-      </w:r>
-      <w:r>
-        <w:rPr>
-          <w:rFonts w:hint="eastAsia"/>
-          <w:sz w:val="30"/>
-          <w:szCs w:val="30"/>
-        </w:rPr>
-        <w:t>nml</w:t>
-      </w:r>
-      <w:r>
-        <w:rPr>
-          <w:rFonts w:ascii="微软雅黑" w:eastAsia="微软雅黑" w:hAnsi="微软雅黑" w:hint="eastAsia"/>
-          <w:color w:val="222222"/>
-          <w:sz w:val="30"/>
-          <w:szCs w:val="30"/>
-          <w:shd w:val="clear" w:color="auto" w:fill="FFFFFF"/>
-        </w:rPr>
-        <w:t>，</w:t>
-      </w:r>
-      <w:r>
-        <w:rPr>
-          <w:rFonts w:hint="eastAsia"/>
-          <w:sz w:val="30"/>
-          <w:szCs w:val="30"/>
-        </w:rPr>
-        <w:t>gls</w:t>
-      </w:r>
-      <w:r>
-        <w:rPr>
-          <w:rFonts w:ascii="微软雅黑" w:eastAsia="微软雅黑" w:hAnsi="微软雅黑" w:hint="eastAsia"/>
-          <w:color w:val="222222"/>
-          <w:sz w:val="30"/>
-          <w:szCs w:val="30"/>
-          <w:shd w:val="clear" w:color="auto" w:fill="FFFFFF"/>
-        </w:rPr>
-        <w:t>，</w:t>
-      </w:r>
-      <w:r>
-        <w:rPr>
-          <w:rFonts w:hint="eastAsia"/>
-          <w:sz w:val="30"/>
-          <w:szCs w:val="30"/>
-        </w:rPr>
-        <w:t>spc</w:t>
-      </w:r>
-      <w:r>
-        <w:rPr>
-          <w:rFonts w:ascii="微软雅黑" w:eastAsia="微软雅黑" w:hAnsi="微软雅黑" w:hint="eastAsia"/>
-          <w:color w:val="222222"/>
-          <w:sz w:val="30"/>
-          <w:szCs w:val="30"/>
-          <w:shd w:val="clear" w:color="auto" w:fill="FFFFFF"/>
-        </w:rPr>
-        <w:t>)</w:t>
+        <w:t xml:space="preserve"> types</w:t>
+      </w:r>
+      <w:r>
+        <w:rPr>
+          <w:rFonts w:hint="eastAsia"/>
+          <w:sz w:val="30"/>
+          <w:szCs w:val="30"/>
+        </w:rPr>
+        <w:t>：</w:t>
       </w:r>
     </w:p>
     <w:p>
       <w:pPr>
         <w:rPr>
-          <w:rFonts w:ascii="微软雅黑" w:eastAsia="微软雅黑" w:hAnsi="微软雅黑"/>
-          <w:color w:val="222222"/>
-          <w:sz w:val="30"/>
-          <w:szCs w:val="30"/>
-          <w:shd w:val="clear" w:color="auto" w:fill="FFFFFF"/>
+          <w:sz w:val="30"/>
+          <w:szCs w:val="30"/>
+        </w:rPr>
+      </w:pPr>
+      <w:proofErr w:type="spellStart"/>
+      <w:proofErr w:type="gramStart"/>
+      <w:r>
+        <w:rPr>
+          <w:sz w:val="30"/>
+          <w:szCs w:val="30"/>
+        </w:rPr>
+        <w:t>col,nml</w:t>
+      </w:r>
+      <w:proofErr w:type="gramEnd"/>
+      <w:r>
+        <w:rPr>
+          <w:sz w:val="30"/>
+          <w:szCs w:val="30"/>
+        </w:rPr>
+        <w:t>,gls,spc,ilm</w:t>
+      </w:r>
+      <w:proofErr w:type="spellEnd"/>
+      <w:r>
+        <w:rPr>
+          <w:sz w:val="30"/>
+          <w:szCs w:val="30"/>
+        </w:rPr>
+        <w:t>:</w:t>
+      </w:r>
+      <w:r>
+        <w:rPr>
+          <w:sz w:val="30"/>
+          <w:szCs w:val="30"/>
+        </w:rPr>
+        <w:t xml:space="preserve"> </w:t>
+      </w:r>
+    </w:p>
+    <w:p>
+      <w:pPr>
+        <w:rPr>
+          <w:sz w:val="30"/>
+          <w:szCs w:val="30"/>
+        </w:rPr>
+      </w:pPr>
+      <w:r>
+        <w:rPr>
+          <w:sz w:val="30"/>
+          <w:szCs w:val="30"/>
+        </w:rPr>
+        <w:t>RE45</w:t>
+      </w:r>
+    </w:p>
+    <w:p>
+      <w:pPr>
+        <w:rPr>
+          <w:sz w:val="30"/>
+          <w:szCs w:val="30"/>
+        </w:rPr>
+      </w:pPr>
+      <w:proofErr w:type="spellStart"/>
+      <w:proofErr w:type="gramStart"/>
+      <w:r>
+        <w:rPr>
+          <w:sz w:val="30"/>
+          <w:szCs w:val="30"/>
+        </w:rPr>
+        <w:t>col,nml</w:t>
+      </w:r>
+      <w:proofErr w:type="gramEnd"/>
+      <w:r>
+        <w:rPr>
+          <w:sz w:val="30"/>
+          <w:szCs w:val="30"/>
+        </w:rPr>
+        <w:t>,gls,spc,ao,cav</w:t>
+      </w:r>
+      <w:proofErr w:type="spellEnd"/>
+      <w:r>
+        <w:rPr>
+          <w:sz w:val="30"/>
+          <w:szCs w:val="30"/>
+        </w:rPr>
+        <w:t>:</w:t>
+      </w:r>
+      <w:r>
+        <w:rPr>
+          <w:sz w:val="30"/>
+          <w:szCs w:val="30"/>
+        </w:rPr>
+        <w:t xml:space="preserve"> </w:t>
+      </w:r>
+      <w:r>
+        <w:rPr>
+          <w:sz w:val="30"/>
+          <w:szCs w:val="30"/>
+        </w:rPr>
+        <w:t>R301,Hemlok,VK47Flatline,LSTAR,Spitfire,P2020,Wingman,EVA8,Mastiff,Mozambique,Kraber,Longbow,Alternator,PDW,</w:t>
+      </w:r>
+    </w:p>
+    <w:p>
+      <w:pPr>
+        <w:rPr>
+          <w:sz w:val="30"/>
+          <w:szCs w:val="30"/>
+        </w:rPr>
+      </w:pPr>
+      <w:proofErr w:type="spellStart"/>
+      <w:proofErr w:type="gramStart"/>
+      <w:r>
+        <w:rPr>
+          <w:sz w:val="30"/>
+          <w:szCs w:val="30"/>
+        </w:rPr>
+        <w:t>col,nml</w:t>
+      </w:r>
+      <w:proofErr w:type="gramEnd"/>
+      <w:r>
+        <w:rPr>
+          <w:sz w:val="30"/>
+          <w:szCs w:val="30"/>
+        </w:rPr>
+        <w:t>,gls,spc,ilm,ao,cav</w:t>
+      </w:r>
+      <w:proofErr w:type="spellEnd"/>
+      <w:r>
+        <w:rPr>
+          <w:sz w:val="30"/>
+          <w:szCs w:val="30"/>
+        </w:rPr>
+        <w:t>:</w:t>
+      </w:r>
+      <w:r>
+        <w:rPr>
+          <w:sz w:val="30"/>
+          <w:szCs w:val="30"/>
+        </w:rPr>
+        <w:t xml:space="preserve"> </w:t>
+      </w:r>
+      <w:r>
+        <w:rPr>
+          <w:sz w:val="30"/>
+          <w:szCs w:val="30"/>
+        </w:rPr>
+        <w:t>Havoc,Devotion,Peacekeeper,G2A7,TripleTake,R99</w:t>
+      </w:r>
+    </w:p>
+    <w:p>
+      <w:pPr>
+        <w:rPr>
+          <w:sz w:val="30"/>
+          <w:szCs w:val="30"/>
         </w:rPr>
       </w:pPr>
     </w:p>
     <w:p>
       <w:pPr>
+        <w:jc w:val="left"/>
         <w:rPr>
           <w:sz w:val="30"/>
           <w:szCs w:val="30"/>
         </w:rPr>
       </w:pPr>
-      <w:r>
-        <w:rPr>
-          <w:rFonts w:ascii="微软雅黑" w:eastAsia="微软雅黑" w:hAnsi="微软雅黑" w:hint="eastAsia"/>
-          <w:color w:val="222222"/>
-          <w:sz w:val="30"/>
-          <w:szCs w:val="30"/>
-          <w:shd w:val="clear" w:color="auto" w:fill="FFFFFF"/>
-        </w:rPr>
-        <w:t>ToDo:</w:t>
-      </w:r>
-      <w:r>
-        <w:rPr>
-          <w:rFonts w:ascii="微软雅黑" w:eastAsia="微软雅黑" w:hAnsi="微软雅黑" w:hint="eastAsia"/>
-          <w:color w:val="222222"/>
-          <w:sz w:val="30"/>
-          <w:szCs w:val="30"/>
-          <w:shd w:val="clear" w:color="auto" w:fill="FFFFFF"/>
-        </w:rPr>
-        <w:t>ao，cav，ilm</w:t>
-      </w:r>
+      <w:proofErr w:type="gramStart"/>
+      <w:r>
+        <w:rPr>
+          <w:sz w:val="30"/>
+          <w:szCs w:val="30"/>
+        </w:rPr>
+        <w:t>ToDo(</w:t>
+      </w:r>
+      <w:proofErr w:type="gramEnd"/>
+      <w:r>
+        <w:rPr>
+          <w:sz w:val="30"/>
+          <w:szCs w:val="30"/>
+        </w:rPr>
+        <w:t xml:space="preserve">only have that </w:t>
+      </w:r>
+      <w:proofErr w:type="spellStart"/>
+      <w:r>
+        <w:rPr>
+          <w:sz w:val="30"/>
+          <w:szCs w:val="30"/>
+        </w:rPr>
+        <w:t>col,nml,gls,spc</w:t>
+      </w:r>
+      <w:proofErr w:type="spellEnd"/>
+      <w:r>
+        <w:rPr>
+          <w:sz w:val="30"/>
+          <w:szCs w:val="30"/>
+        </w:rPr>
+        <w:t xml:space="preserve"> </w:t>
+      </w:r>
+      <w:proofErr w:type="spellStart"/>
+      <w:r>
+        <w:rPr>
+          <w:sz w:val="30"/>
+          <w:szCs w:val="30"/>
+        </w:rPr>
+        <w:t>now,will</w:t>
+      </w:r>
+      <w:proofErr w:type="spellEnd"/>
+      <w:r>
+        <w:rPr>
+          <w:sz w:val="30"/>
+          <w:szCs w:val="30"/>
+        </w:rPr>
+        <w:t xml:space="preserve"> </w:t>
+      </w:r>
+      <w:r>
+        <w:rPr>
+          <w:sz w:val="30"/>
+          <w:szCs w:val="30"/>
+        </w:rPr>
+        <w:t>update):</w:t>
+      </w:r>
+      <w:r>
+        <w:rPr>
+          <w:sz w:val="30"/>
+          <w:szCs w:val="30"/>
+        </w:rPr>
+        <w:t xml:space="preserve"> </w:t>
+      </w:r>
+      <w:proofErr w:type="spellStart"/>
+      <w:r>
+        <w:rPr>
+          <w:sz w:val="30"/>
+          <w:szCs w:val="30"/>
+        </w:rPr>
+        <w:t>Volt,ChargeRifle</w:t>
+      </w:r>
+      <w:proofErr w:type="spellEnd"/>
     </w:p>
     <w:p>
       <w:pPr>
         <w:rPr>
+          <w:rFonts w:hint="eastAsia"/>
           <w:sz w:val="30"/>
           <w:szCs w:val="30"/>
         </w:rPr>
@@ -735,6 +906,14 @@
           <w:szCs w:val="30"/>
         </w:rPr>
       </w:pPr>
+    </w:p>
+    <w:p>
+      <w:pPr>
+        <w:rPr>
+          <w:sz w:val="30"/>
+          <w:szCs w:val="30"/>
+        </w:rPr>
+      </w:pPr>
       <w:r>
         <w:rPr>
           <w:sz w:val="30"/>
@@ -815,15 +994,7 @@
           <w:sz w:val="30"/>
           <w:szCs w:val="30"/>
         </w:rPr>
-        <w:t xml:space="preserve">ther files, folders and compressed package </w:t>
-      </w:r>
-      <w:r>
-        <w:rPr>
-          <w:sz w:val="30"/>
-          <w:szCs w:val="30"/>
-        </w:rPr>
-        <w:lastRenderedPageBreak/>
-        <w:t>names</w:t>
+        <w:t>ther files, folders and compressed package names</w:t>
       </w:r>
       <w:r>
         <w:rPr>
@@ -1042,6 +1213,7 @@
                 <w:szCs w:val="30"/>
               </w:rPr>
             </w:pPr>
+            <w:proofErr w:type="spellStart"/>
             <w:r>
               <w:rPr>
                 <w:rFonts w:hint="eastAsia"/>
@@ -1065,6 +1237,7 @@
               </w:rPr>
               <w:t>Name</w:t>
             </w:r>
+            <w:proofErr w:type="spellEnd"/>
           </w:p>
         </w:tc>
       </w:tr>
@@ -1252,6 +1425,7 @@
                 <w:szCs w:val="30"/>
               </w:rPr>
             </w:pPr>
+            <w:proofErr w:type="spellStart"/>
             <w:r>
               <w:rPr>
                 <w:sz w:val="30"/>
@@ -1259,6 +1433,7 @@
               </w:rPr>
               <w:t>Hemlok</w:t>
             </w:r>
+            <w:proofErr w:type="spellEnd"/>
           </w:p>
         </w:tc>
       </w:tr>
@@ -1385,6 +1560,7 @@
                 <w:szCs w:val="30"/>
               </w:rPr>
             </w:pPr>
+            <w:proofErr w:type="spellStart"/>
             <w:r>
               <w:rPr>
                 <w:sz w:val="30"/>
@@ -1399,6 +1575,7 @@
               </w:rPr>
               <w:t>Rifle</w:t>
             </w:r>
+            <w:proofErr w:type="spellEnd"/>
           </w:p>
         </w:tc>
       </w:tr>
@@ -1656,6 +1833,7 @@
                 <w:sz w:val="30"/>
                 <w:szCs w:val="30"/>
               </w:rPr>
+              <w:lastRenderedPageBreak/>
               <w:t>Light Machine Gun</w:t>
             </w:r>
           </w:p>
@@ -1874,6 +2052,7 @@
                 <w:szCs w:val="30"/>
               </w:rPr>
             </w:pPr>
+            <w:proofErr w:type="spellStart"/>
             <w:r>
               <w:rPr>
                 <w:sz w:val="30"/>
@@ -1888,6 +2067,7 @@
               </w:rPr>
               <w:t>Take</w:t>
             </w:r>
+            <w:proofErr w:type="spellEnd"/>
           </w:p>
         </w:tc>
       </w:tr>
@@ -1959,7 +2139,6 @@
                 <w:sz w:val="30"/>
                 <w:szCs w:val="30"/>
               </w:rPr>
-              <w:lastRenderedPageBreak/>
               <w:t>Longbow</w:t>
             </w:r>
           </w:p>
@@ -2052,6 +2231,7 @@
                 <w:szCs w:val="30"/>
               </w:rPr>
             </w:pPr>
+            <w:proofErr w:type="spellStart"/>
             <w:r>
               <w:rPr>
                 <w:rFonts w:hint="eastAsia"/>
@@ -2060,6 +2240,7 @@
               </w:rPr>
               <w:t>ShotGun</w:t>
             </w:r>
+            <w:proofErr w:type="spellEnd"/>
           </w:p>
         </w:tc>
       </w:tr>
@@ -2475,8 +2656,8 @@
 </file>
 
 <file path=word/numbering.xml><?xml version="1.0" encoding="utf-8"?>
-<w:numbering xmlns:wpc="http://schemas.microsoft.com/office/word/2010/wordprocessingCanvas" xmlns:mc="http://schemas.openxmlformats.org/markup-compatibility/2006" xmlns:o="urn:schemas-microsoft-com:office:office" xmlns:r="http://schemas.openxmlformats.org/officeDocument/2006/relationships" xmlns:m="http://schemas.openxmlformats.org/officeDocument/2006/math" xmlns:v="urn:schemas-microsoft-com:vml" xmlns:wp14="http://schemas.microsoft.com/office/word/2010/wordprocessingDrawing" xmlns:wp="http://schemas.openxmlformats.org/drawingml/2006/wordprocessingDrawing" xmlns:w10="urn:schemas-microsoft-com:office:word" xmlns:w="http://schemas.openxmlformats.org/wordprocessingml/2006/main" xmlns:w14="http://schemas.microsoft.com/office/word/2010/wordml" xmlns:wpg="http://schemas.microsoft.com/office/word/2010/wordprocessingGroup" xmlns:wpi="http://schemas.microsoft.com/office/word/2010/wordprocessingInk" xmlns:wne="http://schemas.microsoft.com/office/word/2006/wordml" xmlns:wps="http://schemas.microsoft.com/office/word/2010/wordprocessingShape" mc:Ignorable="w14 wp14">
-  <w:abstractNum w:abstractNumId="0">
+<w:numbering xmlns:wpc="http://schemas.microsoft.com/office/word/2010/wordprocessingCanvas" xmlns:cx="http://schemas.microsoft.com/office/drawing/2014/chartex" xmlns:cx1="http://schemas.microsoft.com/office/drawing/2015/9/8/chartex" xmlns:cx2="http://schemas.microsoft.com/office/drawing/2015/10/21/chartex" xmlns:cx3="http://schemas.microsoft.com/office/drawing/2016/5/9/chartex" xmlns:cx4="http://schemas.microsoft.com/office/drawing/2016/5/10/chartex" xmlns:cx5="http://schemas.microsoft.com/office/drawing/2016/5/11/chartex" xmlns:cx6="http://schemas.microsoft.com/office/drawing/2016/5/12/chartex" xmlns:cx7="http://schemas.microsoft.com/office/drawing/2016/5/13/chartex" xmlns:cx8="http://schemas.microsoft.com/office/drawing/2016/5/14/chartex" xmlns:mc="http://schemas.openxmlformats.org/markup-compatibility/2006" xmlns:aink="http://schemas.microsoft.com/office/drawing/2016/ink" xmlns:am3d="http://schemas.microsoft.com/office/drawing/2017/model3d" xmlns:o="urn:schemas-microsoft-com:office:office" xmlns:r="http://schemas.openxmlformats.org/officeDocument/2006/relationships" xmlns:m="http://schemas.openxmlformats.org/officeDocument/2006/math" xmlns:v="urn:schemas-microsoft-com:vml" xmlns:wp14="http://schemas.microsoft.com/office/word/2010/wordprocessingDrawing" xmlns:wp="http://schemas.openxmlformats.org/drawingml/2006/wordprocessingDrawing" xmlns:w10="urn:schemas-microsoft-com:office:word" xmlns:w="http://schemas.openxmlformats.org/wordprocessingml/2006/main" xmlns:w14="http://schemas.microsoft.com/office/word/2010/wordml" xmlns:w15="http://schemas.microsoft.com/office/word/2012/wordml" xmlns:w16cex="http://schemas.microsoft.com/office/word/2018/wordml/cex" xmlns:w16cid="http://schemas.microsoft.com/office/word/2016/wordml/cid" xmlns:w16="http://schemas.microsoft.com/office/word/2018/wordml" xmlns:w16sdtdh="http://schemas.microsoft.com/office/word/2020/wordml/sdtdatahash" xmlns:w16se="http://schemas.microsoft.com/office/word/2015/wordml/symex" xmlns:wpg="http://schemas.microsoft.com/office/word/2010/wordprocessingGroup" xmlns:wpi="http://schemas.microsoft.com/office/word/2010/wordprocessingInk" xmlns:wne="http://schemas.microsoft.com/office/word/2006/wordml" xmlns:wps="http://schemas.microsoft.com/office/word/2010/wordprocessingShape" mc:Ignorable="w14 w15 w16se w16cid w16 w16cex w16sdtdh wp14">
+  <w:abstractNum w:abstractNumId="0" w15:restartNumberingAfterBreak="0">
     <w:nsid w:val="5FBF77D0"/>
     <w:multiLevelType w:val="hybridMultilevel"/>
     <w:tmpl w:val="0C520FF0"/>
@@ -2572,7 +2753,7 @@
 </file>
 
 <file path=word/styles.xml><?xml version="1.0" encoding="utf-8"?>
-<w:styles xmlns:mc="http://schemas.openxmlformats.org/markup-compatibility/2006" xmlns:r="http://schemas.openxmlformats.org/officeDocument/2006/relationships" xmlns:w="http://schemas.openxmlformats.org/wordprocessingml/2006/main" xmlns:w14="http://schemas.microsoft.com/office/word/2010/wordml" mc:Ignorable="w14">
+<w:styles xmlns:mc="http://schemas.openxmlformats.org/markup-compatibility/2006" xmlns:r="http://schemas.openxmlformats.org/officeDocument/2006/relationships" xmlns:w="http://schemas.openxmlformats.org/wordprocessingml/2006/main" xmlns:w14="http://schemas.microsoft.com/office/word/2010/wordml" xmlns:w15="http://schemas.microsoft.com/office/word/2012/wordml" xmlns:w16cex="http://schemas.microsoft.com/office/word/2018/wordml/cex" xmlns:w16cid="http://schemas.microsoft.com/office/word/2016/wordml/cid" xmlns:w16="http://schemas.microsoft.com/office/word/2018/wordml" xmlns:w16sdtdh="http://schemas.microsoft.com/office/word/2020/wordml/sdtdatahash" xmlns:w16se="http://schemas.microsoft.com/office/word/2015/wordml/symex" mc:Ignorable="w14 w15 w16se w16cid w16 w16cex w16sdtdh">
   <w:docDefaults>
     <w:rPrDefault>
       <w:rPr>
@@ -2585,385 +2766,383 @@
     </w:rPrDefault>
     <w:pPrDefault/>
   </w:docDefaults>
-  <w:latentStyles w:defLockedState="0" w:defUIPriority="99" w:defSemiHidden="1" w:defUnhideWhenUsed="1" w:defQFormat="0" w:count="267">
-    <w:lsdException w:name="Normal" w:semiHidden="0" w:uiPriority="0" w:unhideWhenUsed="0" w:qFormat="1"/>
-    <w:lsdException w:name="heading 1" w:semiHidden="0" w:uiPriority="9" w:unhideWhenUsed="0" w:qFormat="1"/>
-    <w:lsdException w:name="heading 2" w:uiPriority="9" w:qFormat="1"/>
-    <w:lsdException w:name="heading 3" w:uiPriority="9" w:qFormat="1"/>
-    <w:lsdException w:name="heading 4" w:uiPriority="9" w:qFormat="1"/>
-    <w:lsdException w:name="heading 5" w:uiPriority="9" w:qFormat="1"/>
-    <w:lsdException w:name="heading 6" w:uiPriority="9" w:qFormat="1"/>
-    <w:lsdException w:name="heading 7" w:uiPriority="9" w:qFormat="1"/>
-    <w:lsdException w:name="heading 8" w:uiPriority="9" w:qFormat="1"/>
-    <w:lsdException w:name="heading 9" w:uiPriority="9" w:qFormat="1"/>
-    <w:lsdException w:name="toc 1" w:uiPriority="39"/>
-    <w:lsdException w:name="toc 2" w:uiPriority="39"/>
-    <w:lsdException w:name="toc 3" w:uiPriority="39"/>
-    <w:lsdException w:name="toc 4" w:uiPriority="39"/>
-    <w:lsdException w:name="toc 5" w:uiPriority="39"/>
-    <w:lsdException w:name="toc 6" w:uiPriority="39"/>
-    <w:lsdException w:name="toc 7" w:uiPriority="39"/>
-    <w:lsdException w:name="toc 8" w:uiPriority="39"/>
-    <w:lsdException w:name="toc 9" w:uiPriority="39"/>
-    <w:lsdException w:name="caption" w:uiPriority="35" w:qFormat="1"/>
-    <w:lsdException w:name="Title" w:semiHidden="0" w:uiPriority="10" w:unhideWhenUsed="0" w:qFormat="1"/>
-    <w:lsdException w:name="Default Paragraph Font" w:uiPriority="1"/>
-    <w:lsdException w:name="Subtitle" w:semiHidden="0" w:uiPriority="11" w:unhideWhenUsed="0" w:qFormat="1"/>
-    <w:lsdException w:name="Strong" w:semiHidden="0" w:uiPriority="22" w:unhideWhenUsed="0" w:qFormat="1"/>
-    <w:lsdException w:name="Emphasis" w:semiHidden="0" w:uiPriority="20" w:unhideWhenUsed="0" w:qFormat="1"/>
-    <w:lsdException w:name="Table Grid" w:semiHidden="0" w:uiPriority="59" w:unhideWhenUsed="0"/>
-    <w:lsdException w:name="Placeholder Text" w:unhideWhenUsed="0"/>
-    <w:lsdException w:name="No Spacing" w:semiHidden="0" w:uiPriority="1" w:unhideWhenUsed="0" w:qFormat="1"/>
-    <w:lsdException w:name="Light Shading" w:semiHidden="0" w:uiPriority="60" w:unhideWhenUsed="0"/>
-    <w:lsdException w:name="Light List" w:semiHidden="0" w:uiPriority="61" w:unhideWhenUsed="0"/>
-    <w:lsdException w:name="Light Grid" w:semiHidden="0" w:uiPriority="62" w:unhideWhenUsed="0"/>
-    <w:lsdException w:name="Medium Shading 1" w:semiHidden="0" w:uiPriority="63" w:unhideWhenUsed="0"/>
-    <w:lsdException w:name="Medium Shading 2" w:semiHidden="0" w:uiPriority="64" w:unhideWhenUsed="0"/>
-    <w:lsdException w:name="Medium List 1" w:semiHidden="0" w:uiPriority="65" w:unhideWhenUsed="0"/>
-    <w:lsdException w:name="Medium List 2" w:semiHidden="0" w:uiPriority="66" w:unhideWhenUsed="0"/>
-    <w:lsdException w:name="Medium Grid 1" w:semiHidden="0" w:uiPriority="67" w:unhideWhenUsed="0"/>
-    <w:lsdException w:name="Medium Grid 2" w:semiHidden="0" w:uiPriority="68" w:unhideWhenUsed="0"/>
-    <w:lsdException w:name="Medium Grid 3" w:semiHidden="0" w:uiPriority="69" w:unhideWhenUsed="0"/>
-    <w:lsdException w:name="Dark List" w:semiHidden="0" w:uiPriority="70" w:unhideWhenUsed="0"/>
-    <w:lsdException w:name="Colorful Shading" w:semiHidden="0" w:uiPriority="71" w:unhideWhenUsed="0"/>
-    <w:lsdException w:name="Colorful List" w:semiHidden="0" w:uiPriority="72" w:unhideWhenUsed="0"/>
-    <w:lsdException w:name="Colorful Grid" w:semiHidden="0" w:uiPriority="73" w:unhideWhenUsed="0"/>
-    <w:lsdException w:name="Light Shading Accent 1" w:semiHidden="0" w:uiPriority="60" w:unhideWhenUsed="0"/>
-    <w:lsdException w:name="Light List Accent 1" w:semiHidden="0" w:uiPriority="61" w:unhideWhenUsed="0"/>
-    <w:lsdException w:name="Light Grid Accent 1" w:semiHidden="0" w:uiPriority="62" w:unhideWhenUsed="0"/>
-    <w:lsdException w:name="Medium Shading 1 Accent 1" w:semiHidden="0" w:uiPriority="63" w:unhideWhenUsed="0"/>
-    <w:lsdException w:name="Medium Shading 2 Accent 1" w:semiHidden="0" w:uiPriority="64" w:unhideWhenUsed="0"/>
-    <w:lsdException w:name="Medium List 1 Accent 1" w:semiHidden="0" w:uiPriority="65" w:unhideWhenUsed="0"/>
-    <w:lsdException w:name="Revision" w:unhideWhenUsed="0"/>
-    <w:lsdException w:name="List Paragraph" w:semiHidden="0" w:uiPriority="34" w:unhideWhenUsed="0" w:qFormat="1"/>
-    <w:lsdException w:name="Quote" w:semiHidden="0" w:uiPriority="29" w:unhideWhenUsed="0" w:qFormat="1"/>
-    <w:lsdException w:name="Intense Quote" w:semiHidden="0" w:uiPriority="30" w:unhideWhenUsed="0" w:qFormat="1"/>
-    <w:lsdException w:name="Medium List 2 Accent 1" w:semiHidden="0" w:uiPriority="66" w:unhideWhenUsed="0"/>
-    <w:lsdException w:name="Medium Grid 1 Accent 1" w:semiHidden="0" w:uiPriority="67" w:unhideWhenUsed="0"/>
-    <w:lsdException w:name="Medium Grid 2 Accent 1" w:semiHidden="0" w:uiPriority="68" w:unhideWhenUsed="0"/>
-    <w:lsdException w:name="Medium Grid 3 Accent 1" w:semiHidden="0" w:uiPriority="69" w:unhideWhenUsed="0"/>
-    <w:lsdException w:name="Dark List Accent 1" w:semiHidden="0" w:uiPriority="70" w:unhideWhenUsed="0"/>
-    <w:lsdException w:name="Colorful Shading Accent 1" w:semiHidden="0" w:uiPriority="71" w:unhideWhenUsed="0"/>
-    <w:lsdException w:name="Colorful List Accent 1" w:semiHidden="0" w:uiPriority="72" w:unhideWhenUsed="0"/>
-    <w:lsdException w:name="Colorful Grid Accent 1" w:semiHidden="0" w:uiPriority="73" w:unhideWhenUsed="0"/>
-    <w:lsdException w:name="Light Shading Accent 2" w:semiHidden="0" w:uiPriority="60" w:unhideWhenUsed="0"/>
-    <w:lsdException w:name="Light List Accent 2" w:semiHidden="0" w:uiPriority="61" w:unhideWhenUsed="0"/>
-    <w:lsdException w:name="Light Grid Accent 2" w:semiHidden="0" w:uiPriority="62" w:unhideWhenUsed="0"/>
-    <w:lsdException w:name="Medium Shading 1 Accent 2" w:semiHidden="0" w:uiPriority="63" w:unhideWhenUsed="0"/>
-    <w:lsdException w:name="Medium Shading 2 Accent 2" w:semiHidden="0" w:uiPriority="64" w:unhideWhenUsed="0"/>
-    <w:lsdException w:name="Medium List 1 Accent 2" w:semiHidden="0" w:uiPriority="65" w:unhideWhenUsed="0"/>
-    <w:lsdException w:name="Medium List 2 Accent 2" w:semiHidden="0" w:uiPriority="66" w:unhideWhenUsed="0"/>
-    <w:lsdException w:name="Medium Grid 1 Accent 2" w:semiHidden="0" w:uiPriority="67" w:unhideWhenUsed="0"/>
-    <w:lsdException w:name="Medium Grid 2 Accent 2" w:semiHidden="0" w:uiPriority="68" w:unhideWhenUsed="0"/>
-    <w:lsdException w:name="Medium Grid 3 Accent 2" w:semiHidden="0" w:uiPriority="69" w:unhideWhenUsed="0"/>
-    <w:lsdException w:name="Dark List Accent 2" w:semiHidden="0" w:uiPriority="70" w:unhideWhenUsed="0"/>
-    <w:lsdException w:name="Colorful Shading Accent 2" w:semiHidden="0" w:uiPriority="71" w:unhideWhenUsed="0"/>
-    <w:lsdException w:name="Colorful List Accent 2" w:semiHidden="0" w:uiPriority="72" w:unhideWhenUsed="0"/>
-    <w:lsdException w:name="Colorful Grid Accent 2" w:semiHidden="0" w:uiPriority="73" w:unhideWhenUsed="0"/>
-    <w:lsdException w:name="Light Shading Accent 3" w:semiHidden="0" w:uiPriority="60" w:unhideWhenUsed="0"/>
-    <w:lsdException w:name="Light List Accent 3" w:semiHidden="0" w:uiPriority="61" w:unhideWhenUsed="0"/>
-    <w:lsdException w:name="Light Grid Accent 3" w:semiHidden="0" w:uiPriority="62" w:unhideWhenUsed="0"/>
-    <w:lsdException w:name="Medium Shading 1 Accent 3" w:semiHidden="0" w:uiPriority="63" w:unhideWhenUsed="0"/>
-    <w:lsdException w:name="Medium Shading 2 Accent 3" w:semiHidden="0" w:uiPriority="64" w:unhideWhenUsed="0"/>
-    <w:lsdException w:name="Medium List 1 Accent 3" w:semiHidden="0" w:uiPriority="65" w:unhideWhenUsed="0"/>
-    <w:lsdException w:name="Medium List 2 Accent 3" w:semiHidden="0" w:uiPriority="66" w:unhideWhenUsed="0"/>
-    <w:lsdException w:name="Medium Grid 1 Accent 3" w:semiHidden="0" w:uiPriority="67" w:unhideWhenUsed="0"/>
-    <w:lsdException w:name="Medium Grid 2 Accent 3" w:semiHidden="0" w:uiPriority="68" w:unhideWhenUsed="0"/>
-    <w:lsdException w:name="Medium Grid 3 Accent 3" w:semiHidden="0" w:uiPriority="69" w:unhideWhenUsed="0"/>
-    <w:lsdException w:name="Dark List Accent 3" w:semiHidden="0" w:uiPriority="70" w:unhideWhenUsed="0"/>
-    <w:lsdException w:name="Colorful Shading Accent 3" w:semiHidden="0" w:uiPriority="71" w:unhideWhenUsed="0"/>
-    <w:lsdException w:name="Colorful List Accent 3" w:semiHidden="0" w:uiPriority="72" w:unhideWhenUsed="0"/>
-    <w:lsdException w:name="Colorful Grid Accent 3" w:semiHidden="0" w:uiPriority="73" w:unhideWhenUsed="0"/>
-    <w:lsdException w:name="Light Shading Accent 4" w:semiHidden="0" w:uiPriority="60" w:unhideWhenUsed="0"/>
-    <w:lsdException w:name="Light List Accent 4" w:semiHidden="0" w:uiPriority="61" w:unhideWhenUsed="0"/>
-    <w:lsdException w:name="Light Grid Accent 4" w:semiHidden="0" w:uiPriority="62" w:unhideWhenUsed="0"/>
-    <w:lsdException w:name="Medium Shading 1 Accent 4" w:semiHidden="0" w:uiPriority="63" w:unhideWhenUsed="0"/>
-    <w:lsdException w:name="Medium Shading 2 Accent 4" w:semiHidden="0" w:uiPriority="64" w:unhideWhenUsed="0"/>
-    <w:lsdException w:name="Medium List 1 Accent 4" w:semiHidden="0" w:uiPriority="65" w:unhideWhenUsed="0"/>
-    <w:lsdException w:name="Medium List 2 Accent 4" w:semiHidden="0" w:uiPriority="66" w:unhideWhenUsed="0"/>
-    <w:lsdException w:name="Medium Grid 1 Accent 4" w:semiHidden="0" w:uiPriority="67" w:unhideWhenUsed="0"/>
-    <w:lsdException w:name="Medium Grid 2 Accent 4" w:semiHidden="0" w:uiPriority="68" w:unhideWhenUsed="0"/>
-    <w:lsdException w:name="Medium Grid 3 Accent 4" w:semiHidden="0" w:uiPriority="69" w:unhideWhenUsed="0"/>
-    <w:lsdException w:name="Dark List Accent 4" w:semiHidden="0" w:uiPriority="70" w:unhideWhenUsed="0"/>
-    <w:lsdException w:name="Colorful Shading Accent 4" w:semiHidden="0" w:uiPriority="71" w:unhideWhenUsed="0"/>
-    <w:lsdException w:name="Colorful List Accent 4" w:semiHidden="0" w:uiPriority="72" w:unhideWhenUsed="0"/>
-    <w:lsdException w:name="Colorful Grid Accent 4" w:semiHidden="0" w:uiPriority="73" w:unhideWhenUsed="0"/>
-    <w:lsdException w:name="Light Shading Accent 5" w:semiHidden="0" w:uiPriority="60" w:unhideWhenUsed="0"/>
-    <w:lsdException w:name="Light List Accent 5" w:semiHidden="0" w:uiPriority="61" w:unhideWhenUsed="0"/>
-    <w:lsdException w:name="Light Grid Accent 5" w:semiHidden="0" w:uiPriority="62" w:unhideWhenUsed="0"/>
-    <w:lsdException w:name="Medium Shading 1 Accent 5" w:semiHidden="0" w:uiPriority="63" w:unhideWhenUsed="0"/>
-    <w:lsdException w:name="Medium Shading 2 Accent 5" w:semiHidden="0" w:uiPriority="64" w:unhideWhenUsed="0"/>
-    <w:lsdException w:name="Medium List 1 Accent 5" w:semiHidden="0" w:uiPriority="65" w:unhideWhenUsed="0"/>
-    <w:lsdException w:name="Medium List 2 Accent 5" w:semiHidden="0" w:uiPriority="66" w:unhideWhenUsed="0"/>
-    <w:lsdException w:name="Medium Grid 1 Accent 5" w:semiHidden="0" w:uiPriority="67" w:unhideWhenUsed="0"/>
-    <w:lsdException w:name="Medium Grid 2 Accent 5" w:semiHidden="0" w:uiPriority="68" w:unhideWhenUsed="0"/>
-    <w:lsdException w:name="Medium Grid 3 Accent 5" w:semiHidden="0" w:uiPriority="69" w:unhideWhenUsed="0"/>
-    <w:lsdException w:name="Dark List Accent 5" w:semiHidden="0" w:uiPriority="70" w:unhideWhenUsed="0"/>
-    <w:lsdException w:name="Colorful Shading Accent 5" w:semiHidden="0" w:uiPriority="71" w:unhideWhenUsed="0"/>
-    <w:lsdException w:name="Colorful List Accent 5" w:semiHidden="0" w:uiPriority="72" w:unhideWhenUsed="0"/>
-    <w:lsdException w:name="Colorful Grid Accent 5" w:semiHidden="0" w:uiPriority="73" w:unhideWhenUsed="0"/>
-    <w:lsdException w:name="Light Shading Accent 6" w:semiHidden="0" w:uiPriority="60" w:unhideWhenUsed="0"/>
-    <w:lsdException w:name="Light List Accent 6" w:semiHidden="0" w:uiPriority="61" w:unhideWhenUsed="0"/>
-    <w:lsdException w:name="Light Grid Accent 6" w:semiHidden="0" w:uiPriority="62" w:unhideWhenUsed="0"/>
-    <w:lsdException w:name="Medium Shading 1 Accent 6" w:semiHidden="0" w:uiPriority="63" w:unhideWhenUsed="0"/>
-    <w:lsdException w:name="Medium Shading 2 Accent 6" w:semiHidden="0" w:uiPriority="64" w:unhideWhenUsed="0"/>
-    <w:lsdException w:name="Medium List 1 Accent 6" w:semiHidden="0" w:uiPriority="65" w:unhideWhenUsed="0"/>
-    <w:lsdException w:name="Medium List 2 Accent 6" w:semiHidden="0" w:uiPriority="66" w:unhideWhenUsed="0"/>
-    <w:lsdException w:name="Medium Grid 1 Accent 6" w:semiHidden="0" w:uiPriority="67" w:unhideWhenUsed="0"/>
-    <w:lsdException w:name="Medium Grid 2 Accent 6" w:semiHidden="0" w:uiPriority="68" w:unhideWhenUsed="0"/>
-    <w:lsdException w:name="Medium Grid 3 Accent 6" w:semiHidden="0" w:uiPriority="69" w:unhideWhenUsed="0"/>
-    <w:lsdException w:name="Dark List Accent 6" w:semiHidden="0" w:uiPriority="70" w:unhideWhenUsed="0"/>
-    <w:lsdException w:name="Colorful Shading Accent 6" w:semiHidden="0" w:uiPriority="71" w:unhideWhenUsed="0"/>
-    <w:lsdException w:name="Colorful List Accent 6" w:semiHidden="0" w:uiPriority="72" w:unhideWhenUsed="0"/>
-    <w:lsdException w:name="Colorful Grid Accent 6" w:semiHidden="0" w:uiPriority="73" w:unhideWhenUsed="0"/>
-    <w:lsdException w:name="Subtle Emphasis" w:semiHidden="0" w:uiPriority="19" w:unhideWhenUsed="0" w:qFormat="1"/>
-    <w:lsdException w:name="Intense Emphasis" w:semiHidden="0" w:uiPriority="21" w:unhideWhenUsed="0" w:qFormat="1"/>
-    <w:lsdException w:name="Subtle Reference" w:semiHidden="0" w:uiPriority="31" w:unhideWhenUsed="0" w:qFormat="1"/>
-    <w:lsdException w:name="Intense Reference" w:semiHidden="0" w:uiPriority="32" w:unhideWhenUsed="0" w:qFormat="1"/>
-    <w:lsdException w:name="Book Title" w:semiHidden="0" w:uiPriority="33" w:unhideWhenUsed="0" w:qFormat="1"/>
-    <w:lsdException w:name="Bibliography" w:uiPriority="37"/>
-    <w:lsdException w:name="TOC Heading" w:uiPriority="39" w:qFormat="1"/>
-  </w:latentStyles>
-  <w:style w:type="paragraph" w:default="1" w:styleId="a">
-    <w:name w:val="Normal"/>
-    <w:qFormat/>
-    <w:rsid w:val="00B8741F"/>
-    <w:pPr>
-      <w:widowControl w:val="0"/>
-      <w:jc w:val="both"/>
-    </w:pPr>
-  </w:style>
-  <w:style w:type="character" w:default="1" w:styleId="a0">
-    <w:name w:val="Default Paragraph Font"/>
-    <w:uiPriority w:val="1"/>
-    <w:semiHidden/>
-    <w:unhideWhenUsed/>
-  </w:style>
-  <w:style w:type="table" w:default="1" w:styleId="a1">
-    <w:name w:val="Normal Table"/>
-    <w:uiPriority w:val="99"/>
-    <w:semiHidden/>
-    <w:unhideWhenUsed/>
-    <w:tblPr>
-      <w:tblInd w:w="0" w:type="dxa"/>
-      <w:tblCellMar>
-        <w:top w:w="0" w:type="dxa"/>
-        <w:left w:w="108" w:type="dxa"/>
-        <w:bottom w:w="0" w:type="dxa"/>
-        <w:right w:w="108" w:type="dxa"/>
-      </w:tblCellMar>
-    </w:tblPr>
-  </w:style>
-  <w:style w:type="numbering" w:default="1" w:styleId="a2">
-    <w:name w:val="No List"/>
-    <w:uiPriority w:val="99"/>
-    <w:semiHidden/>
-    <w:unhideWhenUsed/>
-  </w:style>
-  <w:style w:type="paragraph" w:styleId="a3">
-    <w:name w:val="List Paragraph"/>
-    <w:basedOn w:val="a"/>
-    <w:uiPriority w:val="34"/>
-    <w:qFormat/>
-    <w:rsid w:val="00B8741F"/>
-    <w:pPr>
-      <w:ind w:firstLineChars="200" w:firstLine="420"/>
-    </w:pPr>
-  </w:style>
-  <w:style w:type="table" w:styleId="a4">
-    <w:name w:val="Table Grid"/>
-    <w:basedOn w:val="a1"/>
-    <w:uiPriority w:val="59"/>
-    <w:rsid w:val="00B8741F"/>
-    <w:tblPr>
-      <w:tblBorders>
-        <w:top w:val="single" w:sz="4" w:space="0" w:color="auto"/>
-        <w:left w:val="single" w:sz="4" w:space="0" w:color="auto"/>
-        <w:bottom w:val="single" w:sz="4" w:space="0" w:color="auto"/>
-        <w:right w:val="single" w:sz="4" w:space="0" w:color="auto"/>
-        <w:insideH w:val="single" w:sz="4" w:space="0" w:color="auto"/>
-        <w:insideV w:val="single" w:sz="4" w:space="0" w:color="auto"/>
-      </w:tblBorders>
-    </w:tblPr>
-  </w:style>
-  <w:style w:type="character" w:styleId="a5">
-    <w:name w:val="Hyperlink"/>
-    <w:basedOn w:val="a0"/>
-    <w:uiPriority w:val="99"/>
-    <w:unhideWhenUsed/>
-    <w:rsid w:val="00B8741F"/>
-    <w:rPr>
-      <w:color w:val="0000FF" w:themeColor="hyperlink"/>
-      <w:u w:val="single"/>
-    </w:rPr>
-  </w:style>
-  <w:style w:type="character" w:styleId="a6">
-    <w:name w:val="FollowedHyperlink"/>
-    <w:basedOn w:val="a0"/>
-    <w:uiPriority w:val="99"/>
-    <w:semiHidden/>
-    <w:unhideWhenUsed/>
-    <w:rsid w:val="001F1DDD"/>
-    <w:rPr>
-      <w:color w:val="800080" w:themeColor="followedHyperlink"/>
-      <w:u w:val="single"/>
-    </w:rPr>
-  </w:style>
-</w:styles>
-</file>
-
-<file path=word/stylesWithEffects.xml><?xml version="1.0" encoding="utf-8"?>
-<w:styles xmlns:wpc="http://schemas.microsoft.com/office/word/2010/wordprocessingCanvas" xmlns:mc="http://schemas.openxmlformats.org/markup-compatibility/2006" xmlns:o="urn:schemas-microsoft-com:office:office" xmlns:r="http://schemas.openxmlformats.org/officeDocument/2006/relationships" xmlns:m="http://schemas.openxmlformats.org/officeDocument/2006/math" xmlns:v="urn:schemas-microsoft-com:vml" xmlns:wp14="http://schemas.microsoft.com/office/word/2010/wordprocessingDrawing" xmlns:wp="http://schemas.openxmlformats.org/drawingml/2006/wordprocessingDrawing" xmlns:w10="urn:schemas-microsoft-com:office:word" xmlns:w="http://schemas.openxmlformats.org/wordprocessingml/2006/main" xmlns:w14="http://schemas.microsoft.com/office/word/2010/wordml" xmlns:wpg="http://schemas.microsoft.com/office/word/2010/wordprocessingGroup" xmlns:wpi="http://schemas.microsoft.com/office/word/2010/wordprocessingInk" xmlns:wne="http://schemas.microsoft.com/office/word/2006/wordml" xmlns:wps="http://schemas.microsoft.com/office/word/2010/wordprocessingShape" mc:Ignorable="w14 wp14">
-  <w:docDefaults>
-    <w:rPrDefault>
-      <w:rPr>
-        <w:rFonts w:asciiTheme="minorHAnsi" w:eastAsiaTheme="minorEastAsia" w:hAnsiTheme="minorHAnsi" w:cstheme="minorBidi"/>
-        <w:kern w:val="2"/>
-        <w:sz w:val="21"/>
-        <w:szCs w:val="22"/>
-        <w:lang w:val="en-US" w:eastAsia="zh-CN" w:bidi="ar-SA"/>
-      </w:rPr>
-    </w:rPrDefault>
-    <w:pPrDefault/>
-  </w:docDefaults>
-  <w:latentStyles w:defLockedState="0" w:defUIPriority="99" w:defSemiHidden="1" w:defUnhideWhenUsed="1" w:defQFormat="0" w:count="267">
-    <w:lsdException w:name="Normal" w:semiHidden="0" w:uiPriority="0" w:unhideWhenUsed="0" w:qFormat="1"/>
-    <w:lsdException w:name="heading 1" w:semiHidden="0" w:uiPriority="9" w:unhideWhenUsed="0" w:qFormat="1"/>
-    <w:lsdException w:name="heading 2" w:uiPriority="9" w:qFormat="1"/>
-    <w:lsdException w:name="heading 3" w:uiPriority="9" w:qFormat="1"/>
-    <w:lsdException w:name="heading 4" w:uiPriority="9" w:qFormat="1"/>
-    <w:lsdException w:name="heading 5" w:uiPriority="9" w:qFormat="1"/>
-    <w:lsdException w:name="heading 6" w:uiPriority="9" w:qFormat="1"/>
-    <w:lsdException w:name="heading 7" w:uiPriority="9" w:qFormat="1"/>
-    <w:lsdException w:name="heading 8" w:uiPriority="9" w:qFormat="1"/>
-    <w:lsdException w:name="heading 9" w:uiPriority="9" w:qFormat="1"/>
-    <w:lsdException w:name="toc 1" w:uiPriority="39"/>
-    <w:lsdException w:name="toc 2" w:uiPriority="39"/>
-    <w:lsdException w:name="toc 3" w:uiPriority="39"/>
-    <w:lsdException w:name="toc 4" w:uiPriority="39"/>
-    <w:lsdException w:name="toc 5" w:uiPriority="39"/>
-    <w:lsdException w:name="toc 6" w:uiPriority="39"/>
-    <w:lsdException w:name="toc 7" w:uiPriority="39"/>
-    <w:lsdException w:name="toc 8" w:uiPriority="39"/>
-    <w:lsdException w:name="toc 9" w:uiPriority="39"/>
-    <w:lsdException w:name="caption" w:uiPriority="35" w:qFormat="1"/>
-    <w:lsdException w:name="Title" w:semiHidden="0" w:uiPriority="10" w:unhideWhenUsed="0" w:qFormat="1"/>
-    <w:lsdException w:name="Default Paragraph Font" w:uiPriority="1"/>
-    <w:lsdException w:name="Subtitle" w:semiHidden="0" w:uiPriority="11" w:unhideWhenUsed="0" w:qFormat="1"/>
-    <w:lsdException w:name="Strong" w:semiHidden="0" w:uiPriority="22" w:unhideWhenUsed="0" w:qFormat="1"/>
-    <w:lsdException w:name="Emphasis" w:semiHidden="0" w:uiPriority="20" w:unhideWhenUsed="0" w:qFormat="1"/>
-    <w:lsdException w:name="Table Grid" w:semiHidden="0" w:uiPriority="59" w:unhideWhenUsed="0"/>
-    <w:lsdException w:name="Placeholder Text" w:unhideWhenUsed="0"/>
-    <w:lsdException w:name="No Spacing" w:semiHidden="0" w:uiPriority="1" w:unhideWhenUsed="0" w:qFormat="1"/>
-    <w:lsdException w:name="Light Shading" w:semiHidden="0" w:uiPriority="60" w:unhideWhenUsed="0"/>
-    <w:lsdException w:name="Light List" w:semiHidden="0" w:uiPriority="61" w:unhideWhenUsed="0"/>
-    <w:lsdException w:name="Light Grid" w:semiHidden="0" w:uiPriority="62" w:unhideWhenUsed="0"/>
-    <w:lsdException w:name="Medium Shading 1" w:semiHidden="0" w:uiPriority="63" w:unhideWhenUsed="0"/>
-    <w:lsdException w:name="Medium Shading 2" w:semiHidden="0" w:uiPriority="64" w:unhideWhenUsed="0"/>
-    <w:lsdException w:name="Medium List 1" w:semiHidden="0" w:uiPriority="65" w:unhideWhenUsed="0"/>
-    <w:lsdException w:name="Medium List 2" w:semiHidden="0" w:uiPriority="66" w:unhideWhenUsed="0"/>
-    <w:lsdException w:name="Medium Grid 1" w:semiHidden="0" w:uiPriority="67" w:unhideWhenUsed="0"/>
-    <w:lsdException w:name="Medium Grid 2" w:semiHidden="0" w:uiPriority="68" w:unhideWhenUsed="0"/>
-    <w:lsdException w:name="Medium Grid 3" w:semiHidden="0" w:uiPriority="69" w:unhideWhenUsed="0"/>
-    <w:lsdException w:name="Dark List" w:semiHidden="0" w:uiPriority="70" w:unhideWhenUsed="0"/>
-    <w:lsdException w:name="Colorful Shading" w:semiHidden="0" w:uiPriority="71" w:unhideWhenUsed="0"/>
-    <w:lsdException w:name="Colorful List" w:semiHidden="0" w:uiPriority="72" w:unhideWhenUsed="0"/>
-    <w:lsdException w:name="Colorful Grid" w:semiHidden="0" w:uiPriority="73" w:unhideWhenUsed="0"/>
-    <w:lsdException w:name="Light Shading Accent 1" w:semiHidden="0" w:uiPriority="60" w:unhideWhenUsed="0"/>
-    <w:lsdException w:name="Light List Accent 1" w:semiHidden="0" w:uiPriority="61" w:unhideWhenUsed="0"/>
-    <w:lsdException w:name="Light Grid Accent 1" w:semiHidden="0" w:uiPriority="62" w:unhideWhenUsed="0"/>
-    <w:lsdException w:name="Medium Shading 1 Accent 1" w:semiHidden="0" w:uiPriority="63" w:unhideWhenUsed="0"/>
-    <w:lsdException w:name="Medium Shading 2 Accent 1" w:semiHidden="0" w:uiPriority="64" w:unhideWhenUsed="0"/>
-    <w:lsdException w:name="Medium List 1 Accent 1" w:semiHidden="0" w:uiPriority="65" w:unhideWhenUsed="0"/>
-    <w:lsdException w:name="Revision" w:unhideWhenUsed="0"/>
-    <w:lsdException w:name="List Paragraph" w:semiHidden="0" w:uiPriority="34" w:unhideWhenUsed="0" w:qFormat="1"/>
-    <w:lsdException w:name="Quote" w:semiHidden="0" w:uiPriority="29" w:unhideWhenUsed="0" w:qFormat="1"/>
-    <w:lsdException w:name="Intense Quote" w:semiHidden="0" w:uiPriority="30" w:unhideWhenUsed="0" w:qFormat="1"/>
-    <w:lsdException w:name="Medium List 2 Accent 1" w:semiHidden="0" w:uiPriority="66" w:unhideWhenUsed="0"/>
-    <w:lsdException w:name="Medium Grid 1 Accent 1" w:semiHidden="0" w:uiPriority="67" w:unhideWhenUsed="0"/>
-    <w:lsdException w:name="Medium Grid 2 Accent 1" w:semiHidden="0" w:uiPriority="68" w:unhideWhenUsed="0"/>
-    <w:lsdException w:name="Medium Grid 3 Accent 1" w:semiHidden="0" w:uiPriority="69" w:unhideWhenUsed="0"/>
-    <w:lsdException w:name="Dark List Accent 1" w:semiHidden="0" w:uiPriority="70" w:unhideWhenUsed="0"/>
-    <w:lsdException w:name="Colorful Shading Accent 1" w:semiHidden="0" w:uiPriority="71" w:unhideWhenUsed="0"/>
-    <w:lsdException w:name="Colorful List Accent 1" w:semiHidden="0" w:uiPriority="72" w:unhideWhenUsed="0"/>
-    <w:lsdException w:name="Colorful Grid Accent 1" w:semiHidden="0" w:uiPriority="73" w:unhideWhenUsed="0"/>
-    <w:lsdException w:name="Light Shading Accent 2" w:semiHidden="0" w:uiPriority="60" w:unhideWhenUsed="0"/>
-    <w:lsdException w:name="Light List Accent 2" w:semiHidden="0" w:uiPriority="61" w:unhideWhenUsed="0"/>
-    <w:lsdException w:name="Light Grid Accent 2" w:semiHidden="0" w:uiPriority="62" w:unhideWhenUsed="0"/>
-    <w:lsdException w:name="Medium Shading 1 Accent 2" w:semiHidden="0" w:uiPriority="63" w:unhideWhenUsed="0"/>
-    <w:lsdException w:name="Medium Shading 2 Accent 2" w:semiHidden="0" w:uiPriority="64" w:unhideWhenUsed="0"/>
-    <w:lsdException w:name="Medium List 1 Accent 2" w:semiHidden="0" w:uiPriority="65" w:unhideWhenUsed="0"/>
-    <w:lsdException w:name="Medium List 2 Accent 2" w:semiHidden="0" w:uiPriority="66" w:unhideWhenUsed="0"/>
-    <w:lsdException w:name="Medium Grid 1 Accent 2" w:semiHidden="0" w:uiPriority="67" w:unhideWhenUsed="0"/>
-    <w:lsdException w:name="Medium Grid 2 Accent 2" w:semiHidden="0" w:uiPriority="68" w:unhideWhenUsed="0"/>
-    <w:lsdException w:name="Medium Grid 3 Accent 2" w:semiHidden="0" w:uiPriority="69" w:unhideWhenUsed="0"/>
-    <w:lsdException w:name="Dark List Accent 2" w:semiHidden="0" w:uiPriority="70" w:unhideWhenUsed="0"/>
-    <w:lsdException w:name="Colorful Shading Accent 2" w:semiHidden="0" w:uiPriority="71" w:unhideWhenUsed="0"/>
-    <w:lsdException w:name="Colorful List Accent 2" w:semiHidden="0" w:uiPriority="72" w:unhideWhenUsed="0"/>
-    <w:lsdException w:name="Colorful Grid Accent 2" w:semiHidden="0" w:uiPriority="73" w:unhideWhenUsed="0"/>
-    <w:lsdException w:name="Light Shading Accent 3" w:semiHidden="0" w:uiPriority="60" w:unhideWhenUsed="0"/>
-    <w:lsdException w:name="Light List Accent 3" w:semiHidden="0" w:uiPriority="61" w:unhideWhenUsed="0"/>
-    <w:lsdException w:name="Light Grid Accent 3" w:semiHidden="0" w:uiPriority="62" w:unhideWhenUsed="0"/>
-    <w:lsdException w:name="Medium Shading 1 Accent 3" w:semiHidden="0" w:uiPriority="63" w:unhideWhenUsed="0"/>
-    <w:lsdException w:name="Medium Shading 2 Accent 3" w:semiHidden="0" w:uiPriority="64" w:unhideWhenUsed="0"/>
-    <w:lsdException w:name="Medium List 1 Accent 3" w:semiHidden="0" w:uiPriority="65" w:unhideWhenUsed="0"/>
-    <w:lsdException w:name="Medium List 2 Accent 3" w:semiHidden="0" w:uiPriority="66" w:unhideWhenUsed="0"/>
-    <w:lsdException w:name="Medium Grid 1 Accent 3" w:semiHidden="0" w:uiPriority="67" w:unhideWhenUsed="0"/>
-    <w:lsdException w:name="Medium Grid 2 Accent 3" w:semiHidden="0" w:uiPriority="68" w:unhideWhenUsed="0"/>
-    <w:lsdException w:name="Medium Grid 3 Accent 3" w:semiHidden="0" w:uiPriority="69" w:unhideWhenUsed="0"/>
-    <w:lsdException w:name="Dark List Accent 3" w:semiHidden="0" w:uiPriority="70" w:unhideWhenUsed="0"/>
-    <w:lsdException w:name="Colorful Shading Accent 3" w:semiHidden="0" w:uiPriority="71" w:unhideWhenUsed="0"/>
-    <w:lsdException w:name="Colorful List Accent 3" w:semiHidden="0" w:uiPriority="72" w:unhideWhenUsed="0"/>
-    <w:lsdException w:name="Colorful Grid Accent 3" w:semiHidden="0" w:uiPriority="73" w:unhideWhenUsed="0"/>
-    <w:lsdException w:name="Light Shading Accent 4" w:semiHidden="0" w:uiPriority="60" w:unhideWhenUsed="0"/>
-    <w:lsdException w:name="Light List Accent 4" w:semiHidden="0" w:uiPriority="61" w:unhideWhenUsed="0"/>
-    <w:lsdException w:name="Light Grid Accent 4" w:semiHidden="0" w:uiPriority="62" w:unhideWhenUsed="0"/>
-    <w:lsdException w:name="Medium Shading 1 Accent 4" w:semiHidden="0" w:uiPriority="63" w:unhideWhenUsed="0"/>
-    <w:lsdException w:name="Medium Shading 2 Accent 4" w:semiHidden="0" w:uiPriority="64" w:unhideWhenUsed="0"/>
-    <w:lsdException w:name="Medium List 1 Accent 4" w:semiHidden="0" w:uiPriority="65" w:unhideWhenUsed="0"/>
-    <w:lsdException w:name="Medium List 2 Accent 4" w:semiHidden="0" w:uiPriority="66" w:unhideWhenUsed="0"/>
-    <w:lsdException w:name="Medium Grid 1 Accent 4" w:semiHidden="0" w:uiPriority="67" w:unhideWhenUsed="0"/>
-    <w:lsdException w:name="Medium Grid 2 Accent 4" w:semiHidden="0" w:uiPriority="68" w:unhideWhenUsed="0"/>
-    <w:lsdException w:name="Medium Grid 3 Accent 4" w:semiHidden="0" w:uiPriority="69" w:unhideWhenUsed="0"/>
-    <w:lsdException w:name="Dark List Accent 4" w:semiHidden="0" w:uiPriority="70" w:unhideWhenUsed="0"/>
-    <w:lsdException w:name="Colorful Shading Accent 4" w:semiHidden="0" w:uiPriority="71" w:unhideWhenUsed="0"/>
-    <w:lsdException w:name="Colorful List Accent 4" w:semiHidden="0" w:uiPriority="72" w:unhideWhenUsed="0"/>
-    <w:lsdException w:name="Colorful Grid Accent 4" w:semiHidden="0" w:uiPriority="73" w:unhideWhenUsed="0"/>
-    <w:lsdException w:name="Light Shading Accent 5" w:semiHidden="0" w:uiPriority="60" w:unhideWhenUsed="0"/>
-    <w:lsdException w:name="Light List Accent 5" w:semiHidden="0" w:uiPriority="61" w:unhideWhenUsed="0"/>
-    <w:lsdException w:name="Light Grid Accent 5" w:semiHidden="0" w:uiPriority="62" w:unhideWhenUsed="0"/>
-    <w:lsdException w:name="Medium Shading 1 Accent 5" w:semiHidden="0" w:uiPriority="63" w:unhideWhenUsed="0"/>
-    <w:lsdException w:name="Medium Shading 2 Accent 5" w:semiHidden="0" w:uiPriority="64" w:unhideWhenUsed="0"/>
-    <w:lsdException w:name="Medium List 1 Accent 5" w:semiHidden="0" w:uiPriority="65" w:unhideWhenUsed="0"/>
-    <w:lsdException w:name="Medium List 2 Accent 5" w:semiHidden="0" w:uiPriority="66" w:unhideWhenUsed="0"/>
-    <w:lsdException w:name="Medium Grid 1 Accent 5" w:semiHidden="0" w:uiPriority="67" w:unhideWhenUsed="0"/>
-    <w:lsdException w:name="Medium Grid 2 Accent 5" w:semiHidden="0" w:uiPriority="68" w:unhideWhenUsed="0"/>
-    <w:lsdException w:name="Medium Grid 3 Accent 5" w:semiHidden="0" w:uiPriority="69" w:unhideWhenUsed="0"/>
-    <w:lsdException w:name="Dark List Accent 5" w:semiHidden="0" w:uiPriority="70" w:unhideWhenUsed="0"/>
-    <w:lsdException w:name="Colorful Shading Accent 5" w:semiHidden="0" w:uiPriority="71" w:unhideWhenUsed="0"/>
-    <w:lsdException w:name="Colorful List Accent 5" w:semiHidden="0" w:uiPriority="72" w:unhideWhenUsed="0"/>
-    <w:lsdException w:name="Colorful Grid Accent 5" w:semiHidden="0" w:uiPriority="73" w:unhideWhenUsed="0"/>
-    <w:lsdException w:name="Light Shading Accent 6" w:semiHidden="0" w:uiPriority="60" w:unhideWhenUsed="0"/>
-    <w:lsdException w:name="Light List Accent 6" w:semiHidden="0" w:uiPriority="61" w:unhideWhenUsed="0"/>
-    <w:lsdException w:name="Light Grid Accent 6" w:semiHidden="0" w:uiPriority="62" w:unhideWhenUsed="0"/>
-    <w:lsdException w:name="Medium Shading 1 Accent 6" w:semiHidden="0" w:uiPriority="63" w:unhideWhenUsed="0"/>
-    <w:lsdException w:name="Medium Shading 2 Accent 6" w:semiHidden="0" w:uiPriority="64" w:unhideWhenUsed="0"/>
-    <w:lsdException w:name="Medium List 1 Accent 6" w:semiHidden="0" w:uiPriority="65" w:unhideWhenUsed="0"/>
-    <w:lsdException w:name="Medium List 2 Accent 6" w:semiHidden="0" w:uiPriority="66" w:unhideWhenUsed="0"/>
-    <w:lsdException w:name="Medium Grid 1 Accent 6" w:semiHidden="0" w:uiPriority="67" w:unhideWhenUsed="0"/>
-    <w:lsdException w:name="Medium Grid 2 Accent 6" w:semiHidden="0" w:uiPriority="68" w:unhideWhenUsed="0"/>
-    <w:lsdException w:name="Medium Grid 3 Accent 6" w:semiHidden="0" w:uiPriority="69" w:unhideWhenUsed="0"/>
-    <w:lsdException w:name="Dark List Accent 6" w:semiHidden="0" w:uiPriority="70" w:unhideWhenUsed="0"/>
-    <w:lsdException w:name="Colorful Shading Accent 6" w:semiHidden="0" w:uiPriority="71" w:unhideWhenUsed="0"/>
-    <w:lsdException w:name="Colorful List Accent 6" w:semiHidden="0" w:uiPriority="72" w:unhideWhenUsed="0"/>
-    <w:lsdException w:name="Colorful Grid Accent 6" w:semiHidden="0" w:uiPriority="73" w:unhideWhenUsed="0"/>
-    <w:lsdException w:name="Subtle Emphasis" w:semiHidden="0" w:uiPriority="19" w:unhideWhenUsed="0" w:qFormat="1"/>
-    <w:lsdException w:name="Intense Emphasis" w:semiHidden="0" w:uiPriority="21" w:unhideWhenUsed="0" w:qFormat="1"/>
-    <w:lsdException w:name="Subtle Reference" w:semiHidden="0" w:uiPriority="31" w:unhideWhenUsed="0" w:qFormat="1"/>
-    <w:lsdException w:name="Intense Reference" w:semiHidden="0" w:uiPriority="32" w:unhideWhenUsed="0" w:qFormat="1"/>
-    <w:lsdException w:name="Book Title" w:semiHidden="0" w:uiPriority="33" w:unhideWhenUsed="0" w:qFormat="1"/>
-    <w:lsdException w:name="Bibliography" w:uiPriority="37"/>
-    <w:lsdException w:name="TOC Heading" w:uiPriority="39" w:qFormat="1"/>
+  <w:latentStyles w:defLockedState="0" w:defUIPriority="99" w:defSemiHidden="0" w:defUnhideWhenUsed="0" w:defQFormat="0" w:count="376">
+    <w:lsdException w:name="Normal" w:uiPriority="0" w:qFormat="1"/>
+    <w:lsdException w:name="heading 1" w:uiPriority="9" w:qFormat="1"/>
+    <w:lsdException w:name="heading 2" w:semiHidden="1" w:uiPriority="9" w:unhideWhenUsed="1" w:qFormat="1"/>
+    <w:lsdException w:name="heading 3" w:semiHidden="1" w:uiPriority="9" w:unhideWhenUsed="1" w:qFormat="1"/>
+    <w:lsdException w:name="heading 4" w:semiHidden="1" w:uiPriority="9" w:unhideWhenUsed="1" w:qFormat="1"/>
+    <w:lsdException w:name="heading 5" w:semiHidden="1" w:uiPriority="9" w:unhideWhenUsed="1" w:qFormat="1"/>
+    <w:lsdException w:name="heading 6" w:semiHidden="1" w:uiPriority="9" w:unhideWhenUsed="1" w:qFormat="1"/>
+    <w:lsdException w:name="heading 7" w:semiHidden="1" w:uiPriority="9" w:unhideWhenUsed="1" w:qFormat="1"/>
+    <w:lsdException w:name="heading 8" w:semiHidden="1" w:uiPriority="9" w:unhideWhenUsed="1" w:qFormat="1"/>
+    <w:lsdException w:name="heading 9" w:semiHidden="1" w:uiPriority="9" w:unhideWhenUsed="1" w:qFormat="1"/>
+    <w:lsdException w:name="index 1" w:semiHidden="1" w:unhideWhenUsed="1"/>
+    <w:lsdException w:name="index 2" w:semiHidden="1" w:unhideWhenUsed="1"/>
+    <w:lsdException w:name="index 3" w:semiHidden="1" w:unhideWhenUsed="1"/>
+    <w:lsdException w:name="index 4" w:semiHidden="1" w:unhideWhenUsed="1"/>
+    <w:lsdException w:name="index 5" w:semiHidden="1" w:unhideWhenUsed="1"/>
+    <w:lsdException w:name="index 6" w:semiHidden="1" w:unhideWhenUsed="1"/>
+    <w:lsdException w:name="index 7" w:semiHidden="1" w:unhideWhenUsed="1"/>
+    <w:lsdException w:name="index 8" w:semiHidden="1" w:unhideWhenUsed="1"/>
+    <w:lsdException w:name="index 9" w:semiHidden="1" w:unhideWhenUsed="1"/>
+    <w:lsdException w:name="toc 1" w:semiHidden="1" w:uiPriority="39" w:unhideWhenUsed="1"/>
+    <w:lsdException w:name="toc 2" w:semiHidden="1" w:uiPriority="39" w:unhideWhenUsed="1"/>
+    <w:lsdException w:name="toc 3" w:semiHidden="1" w:uiPriority="39" w:unhideWhenUsed="1"/>
+    <w:lsdException w:name="toc 4" w:semiHidden="1" w:uiPriority="39" w:unhideWhenUsed="1"/>
+    <w:lsdException w:name="toc 5" w:semiHidden="1" w:uiPriority="39" w:unhideWhenUsed="1"/>
+    <w:lsdException w:name="toc 6" w:semiHidden="1" w:uiPriority="39" w:unhideWhenUsed="1"/>
+    <w:lsdException w:name="toc 7" w:semiHidden="1" w:uiPriority="39" w:unhideWhenUsed="1"/>
+    <w:lsdException w:name="toc 8" w:semiHidden="1" w:uiPriority="39" w:unhideWhenUsed="1"/>
+    <w:lsdException w:name="toc 9" w:semiHidden="1" w:uiPriority="39" w:unhideWhenUsed="1"/>
+    <w:lsdException w:name="Normal Indent" w:semiHidden="1" w:unhideWhenUsed="1"/>
+    <w:lsdException w:name="footnote text" w:semiHidden="1" w:unhideWhenUsed="1"/>
+    <w:lsdException w:name="annotation text" w:semiHidden="1" w:unhideWhenUsed="1"/>
+    <w:lsdException w:name="header" w:semiHidden="1" w:unhideWhenUsed="1"/>
+    <w:lsdException w:name="footer" w:semiHidden="1" w:unhideWhenUsed="1"/>
+    <w:lsdException w:name="index heading" w:semiHidden="1" w:unhideWhenUsed="1"/>
+    <w:lsdException w:name="caption" w:semiHidden="1" w:uiPriority="35" w:unhideWhenUsed="1" w:qFormat="1"/>
+    <w:lsdException w:name="table of figures" w:semiHidden="1" w:unhideWhenUsed="1"/>
+    <w:lsdException w:name="envelope address" w:semiHidden="1" w:unhideWhenUsed="1"/>
+    <w:lsdException w:name="envelope return" w:semiHidden="1" w:unhideWhenUsed="1"/>
+    <w:lsdException w:name="footnote reference" w:semiHidden="1" w:unhideWhenUsed="1"/>
+    <w:lsdException w:name="annotation reference" w:semiHidden="1" w:unhideWhenUsed="1"/>
+    <w:lsdException w:name="line number" w:semiHidden="1" w:unhideWhenUsed="1"/>
+    <w:lsdException w:name="page number" w:semiHidden="1" w:unhideWhenUsed="1"/>
+    <w:lsdException w:name="endnote reference" w:semiHidden="1" w:unhideWhenUsed="1"/>
+    <w:lsdException w:name="endnote text" w:semiHidden="1" w:unhideWhenUsed="1"/>
+    <w:lsdException w:name="table of authorities" w:semiHidden="1" w:unhideWhenUsed="1"/>
+    <w:lsdException w:name="macro" w:semiHidden="1" w:unhideWhenUsed="1"/>
+    <w:lsdException w:name="toa heading" w:semiHidden="1" w:unhideWhenUsed="1"/>
+    <w:lsdException w:name="List" w:semiHidden="1" w:unhideWhenUsed="1"/>
+    <w:lsdException w:name="List Bullet" w:semiHidden="1" w:unhideWhenUsed="1"/>
+    <w:lsdException w:name="List Number" w:semiHidden="1" w:unhideWhenUsed="1"/>
+    <w:lsdException w:name="List 2" w:semiHidden="1" w:unhideWhenUsed="1"/>
+    <w:lsdException w:name="List 3" w:semiHidden="1" w:unhideWhenUsed="1"/>
+    <w:lsdException w:name="List 4" w:semiHidden="1" w:unhideWhenUsed="1"/>
+    <w:lsdException w:name="List 5" w:semiHidden="1" w:unhideWhenUsed="1"/>
+    <w:lsdException w:name="List Bullet 2" w:semiHidden="1" w:unhideWhenUsed="1"/>
+    <w:lsdException w:name="List Bullet 3" w:semiHidden="1" w:unhideWhenUsed="1"/>
+    <w:lsdException w:name="List Bullet 4" w:semiHidden="1" w:unhideWhenUsed="1"/>
+    <w:lsdException w:name="List Bullet 5" w:semiHidden="1" w:unhideWhenUsed="1"/>
+    <w:lsdException w:name="List Number 2" w:semiHidden="1" w:unhideWhenUsed="1"/>
+    <w:lsdException w:name="List Number 3" w:semiHidden="1" w:unhideWhenUsed="1"/>
+    <w:lsdException w:name="List Number 4" w:semiHidden="1" w:unhideWhenUsed="1"/>
+    <w:lsdException w:name="List Number 5" w:semiHidden="1" w:unhideWhenUsed="1"/>
+    <w:lsdException w:name="Title" w:uiPriority="10" w:qFormat="1"/>
+    <w:lsdException w:name="Closing" w:semiHidden="1" w:unhideWhenUsed="1"/>
+    <w:lsdException w:name="Signature" w:semiHidden="1" w:unhideWhenUsed="1"/>
+    <w:lsdException w:name="Default Paragraph Font" w:semiHidden="1" w:uiPriority="1" w:unhideWhenUsed="1"/>
+    <w:lsdException w:name="Body Text" w:semiHidden="1" w:unhideWhenUsed="1"/>
+    <w:lsdException w:name="Body Text Indent" w:semiHidden="1" w:unhideWhenUsed="1"/>
+    <w:lsdException w:name="List Continue" w:semiHidden="1" w:unhideWhenUsed="1"/>
+    <w:lsdException w:name="List Continue 2" w:semiHidden="1" w:unhideWhenUsed="1"/>
+    <w:lsdException w:name="List Continue 3" w:semiHidden="1" w:unhideWhenUsed="1"/>
+    <w:lsdException w:name="List Continue 4" w:semiHidden="1" w:unhideWhenUsed="1"/>
+    <w:lsdException w:name="List Continue 5" w:semiHidden="1" w:unhideWhenUsed="1"/>
+    <w:lsdException w:name="Message Header" w:semiHidden="1" w:unhideWhenUsed="1"/>
+    <w:lsdException w:name="Subtitle" w:uiPriority="11" w:qFormat="1"/>
+    <w:lsdException w:name="Salutation" w:semiHidden="1" w:unhideWhenUsed="1"/>
+    <w:lsdException w:name="Date" w:semiHidden="1" w:unhideWhenUsed="1"/>
+    <w:lsdException w:name="Body Text First Indent" w:semiHidden="1" w:unhideWhenUsed="1"/>
+    <w:lsdException w:name="Body Text First Indent 2" w:semiHidden="1" w:unhideWhenUsed="1"/>
+    <w:lsdException w:name="Note Heading" w:semiHidden="1" w:unhideWhenUsed="1"/>
+    <w:lsdException w:name="Body Text 2" w:semiHidden="1" w:unhideWhenUsed="1"/>
+    <w:lsdException w:name="Body Text 3" w:semiHidden="1" w:unhideWhenUsed="1"/>
+    <w:lsdException w:name="Body Text Indent 2" w:semiHidden="1" w:unhideWhenUsed="1"/>
+    <w:lsdException w:name="Body Text Indent 3" w:semiHidden="1" w:unhideWhenUsed="1"/>
+    <w:lsdException w:name="Block Text" w:semiHidden="1" w:unhideWhenUsed="1"/>
+    <w:lsdException w:name="Hyperlink" w:semiHidden="1" w:unhideWhenUsed="1"/>
+    <w:lsdException w:name="FollowedHyperlink" w:semiHidden="1" w:unhideWhenUsed="1"/>
+    <w:lsdException w:name="Strong" w:uiPriority="22" w:qFormat="1"/>
+    <w:lsdException w:name="Emphasis" w:uiPriority="20" w:qFormat="1"/>
+    <w:lsdException w:name="Document Map" w:semiHidden="1" w:unhideWhenUsed="1"/>
+    <w:lsdException w:name="Plain Text" w:semiHidden="1" w:unhideWhenUsed="1"/>
+    <w:lsdException w:name="E-mail Signature" w:semiHidden="1" w:unhideWhenUsed="1"/>
+    <w:lsdException w:name="HTML Top of Form" w:semiHidden="1" w:unhideWhenUsed="1"/>
+    <w:lsdException w:name="HTML Bottom of Form" w:semiHidden="1" w:unhideWhenUsed="1"/>
+    <w:lsdException w:name="Normal (Web)" w:semiHidden="1" w:unhideWhenUsed="1"/>
+    <w:lsdException w:name="HTML Acronym" w:semiHidden="1" w:unhideWhenUsed="1"/>
+    <w:lsdException w:name="HTML Address" w:semiHidden="1" w:unhideWhenUsed="1"/>
+    <w:lsdException w:name="HTML Cite" w:semiHidden="1" w:unhideWhenUsed="1"/>
+    <w:lsdException w:name="HTML Code" w:semiHidden="1" w:unhideWhenUsed="1"/>
+    <w:lsdException w:name="HTML Definition" w:semiHidden="1" w:unhideWhenUsed="1"/>
+    <w:lsdException w:name="HTML Keyboard" w:semiHidden="1" w:unhideWhenUsed="1"/>
+    <w:lsdException w:name="HTML Preformatted" w:semiHidden="1" w:unhideWhenUsed="1"/>
+    <w:lsdException w:name="HTML Sample" w:semiHidden="1" w:unhideWhenUsed="1"/>
+    <w:lsdException w:name="HTML Typewriter" w:semiHidden="1" w:unhideWhenUsed="1"/>
+    <w:lsdException w:name="HTML Variable" w:semiHidden="1" w:unhideWhenUsed="1"/>
+    <w:lsdException w:name="Normal Table" w:semiHidden="1" w:unhideWhenUsed="1"/>
+    <w:lsdException w:name="annotation subject" w:semiHidden="1" w:unhideWhenUsed="1"/>
+    <w:lsdException w:name="No List" w:semiHidden="1" w:unhideWhenUsed="1"/>
+    <w:lsdException w:name="Outline List 1" w:semiHidden="1" w:unhideWhenUsed="1"/>
+    <w:lsdException w:name="Outline List 2" w:semiHidden="1" w:unhideWhenUsed="1"/>
+    <w:lsdException w:name="Outline List 3" w:semiHidden="1" w:unhideWhenUsed="1"/>
+    <w:lsdException w:name="Table Simple 1" w:semiHidden="1" w:unhideWhenUsed="1"/>
+    <w:lsdException w:name="Table Simple 2" w:semiHidden="1" w:unhideWhenUsed="1"/>
+    <w:lsdException w:name="Table Simple 3" w:semiHidden="1" w:unhideWhenUsed="1"/>
+    <w:lsdException w:name="Table Classic 1" w:semiHidden="1" w:unhideWhenUsed="1"/>
+    <w:lsdException w:name="Table Classic 2" w:semiHidden="1" w:unhideWhenUsed="1"/>
+    <w:lsdException w:name="Table Classic 3" w:semiHidden="1" w:unhideWhenUsed="1"/>
+    <w:lsdException w:name="Table Classic 4" w:semiHidden="1" w:unhideWhenUsed="1"/>
+    <w:lsdException w:name="Table Colorful 1" w:semiHidden="1" w:unhideWhenUsed="1"/>
+    <w:lsdException w:name="Table Colorful 2" w:semiHidden="1" w:unhideWhenUsed="1"/>
+    <w:lsdException w:name="Table Colorful 3" w:semiHidden="1" w:unhideWhenUsed="1"/>
+    <w:lsdException w:name="Table Columns 1" w:semiHidden="1" w:unhideWhenUsed="1"/>
+    <w:lsdException w:name="Table Columns 2" w:semiHidden="1" w:unhideWhenUsed="1"/>
+    <w:lsdException w:name="Table Columns 3" w:semiHidden="1" w:unhideWhenUsed="1"/>
+    <w:lsdException w:name="Table Columns 4" w:semiHidden="1" w:unhideWhenUsed="1"/>
+    <w:lsdException w:name="Table Columns 5" w:semiHidden="1" w:unhideWhenUsed="1"/>
+    <w:lsdException w:name="Table Grid 1" w:semiHidden="1" w:unhideWhenUsed="1"/>
+    <w:lsdException w:name="Table Grid 2" w:semiHidden="1" w:unhideWhenUsed="1"/>
+    <w:lsdException w:name="Table Grid 3" w:semiHidden="1" w:unhideWhenUsed="1"/>
+    <w:lsdException w:name="Table Grid 4" w:semiHidden="1" w:unhideWhenUsed="1"/>
+    <w:lsdException w:name="Table Grid 5" w:semiHidden="1" w:unhideWhenUsed="1"/>
+    <w:lsdException w:name="Table Grid 6" w:semiHidden="1" w:unhideWhenUsed="1"/>
+    <w:lsdException w:name="Table Grid 7" w:semiHidden="1" w:unhideWhenUsed="1"/>
+    <w:lsdException w:name="Table Grid 8" w:semiHidden="1" w:unhideWhenUsed="1"/>
+    <w:lsdException w:name="Table List 1" w:semiHidden="1" w:unhideWhenUsed="1"/>
+    <w:lsdException w:name="Table List 2" w:semiHidden="1" w:unhideWhenUsed="1"/>
+    <w:lsdException w:name="Table List 3" w:semiHidden="1" w:unhideWhenUsed="1"/>
+    <w:lsdException w:name="Table List 4" w:semiHidden="1" w:unhideWhenUsed="1"/>
+    <w:lsdException w:name="Table List 5" w:semiHidden="1" w:unhideWhenUsed="1"/>
+    <w:lsdException w:name="Table List 6" w:semiHidden="1" w:unhideWhenUsed="1"/>
+    <w:lsdException w:name="Table List 7" w:semiHidden="1" w:unhideWhenUsed="1"/>
+    <w:lsdException w:name="Table List 8" w:semiHidden="1" w:unhideWhenUsed="1"/>
+    <w:lsdException w:name="Table 3D effects 1" w:semiHidden="1" w:unhideWhenUsed="1"/>
+    <w:lsdException w:name="Table 3D effects 2" w:semiHidden="1" w:unhideWhenUsed="1"/>
+    <w:lsdException w:name="Table 3D effects 3" w:semiHidden="1" w:unhideWhenUsed="1"/>
+    <w:lsdException w:name="Table Contemporary" w:semiHidden="1" w:unhideWhenUsed="1"/>
+    <w:lsdException w:name="Table Elegant" w:semiHidden="1" w:unhideWhenUsed="1"/>
+    <w:lsdException w:name="Table Professional" w:semiHidden="1" w:unhideWhenUsed="1"/>
+    <w:lsdException w:name="Table Subtle 1" w:semiHidden="1" w:unhideWhenUsed="1"/>
+    <w:lsdException w:name="Table Subtle 2" w:semiHidden="1" w:unhideWhenUsed="1"/>
+    <w:lsdException w:name="Table Web 1" w:semiHidden="1" w:unhideWhenUsed="1"/>
+    <w:lsdException w:name="Table Web 2" w:semiHidden="1" w:unhideWhenUsed="1"/>
+    <w:lsdException w:name="Table Web 3" w:semiHidden="1" w:unhideWhenUsed="1"/>
+    <w:lsdException w:name="Balloon Text" w:semiHidden="1" w:unhideWhenUsed="1"/>
+    <w:lsdException w:name="Table Grid" w:semiHidden="1" w:uiPriority="59" w:unhideWhenUsed="1"/>
+    <w:lsdException w:name="Table Theme" w:semiHidden="1" w:unhideWhenUsed="1"/>
+    <w:lsdException w:name="Placeholder Text" w:semiHidden="1"/>
+    <w:lsdException w:name="No Spacing" w:uiPriority="1" w:qFormat="1"/>
+    <w:lsdException w:name="Light Shading" w:uiPriority="60"/>
+    <w:lsdException w:name="Light List" w:uiPriority="61"/>
+    <w:lsdException w:name="Light Grid" w:uiPriority="62"/>
+    <w:lsdException w:name="Medium Shading 1" w:uiPriority="63"/>
+    <w:lsdException w:name="Medium Shading 2" w:uiPriority="64"/>
+    <w:lsdException w:name="Medium List 1" w:uiPriority="65"/>
+    <w:lsdException w:name="Medium List 2" w:uiPriority="66"/>
+    <w:lsdException w:name="Medium Grid 1" w:uiPriority="67"/>
+    <w:lsdException w:name="Medium Grid 2" w:uiPriority="68"/>
+    <w:lsdException w:name="Medium Grid 3" w:uiPriority="69"/>
+    <w:lsdException w:name="Dark List" w:uiPriority="70"/>
+    <w:lsdException w:name="Colorful Shading" w:uiPriority="71"/>
+    <w:lsdException w:name="Colorful List" w:uiPriority="72"/>
+    <w:lsdException w:name="Colorful Grid" w:uiPriority="73"/>
+    <w:lsdException w:name="Light Shading Accent 1" w:uiPriority="60"/>
+    <w:lsdException w:name="Light List Accent 1" w:uiPriority="61"/>
+    <w:lsdException w:name="Light Grid Accent 1" w:uiPriority="62"/>
+    <w:lsdException w:name="Medium Shading 1 Accent 1" w:uiPriority="63"/>
+    <w:lsdException w:name="Medium Shading 2 Accent 1" w:uiPriority="64"/>
+    <w:lsdException w:name="Medium List 1 Accent 1" w:uiPriority="65"/>
+    <w:lsdException w:name="Revision" w:semiHidden="1"/>
+    <w:lsdException w:name="List Paragraph" w:uiPriority="34" w:qFormat="1"/>
+    <w:lsdException w:name="Quote" w:uiPriority="29" w:qFormat="1"/>
+    <w:lsdException w:name="Intense Quote" w:uiPriority="30" w:qFormat="1"/>
+    <w:lsdException w:name="Medium List 2 Accent 1" w:uiPriority="66"/>
+    <w:lsdException w:name="Medium Grid 1 Accent 1" w:uiPriority="67"/>
+    <w:lsdException w:name="Medium Grid 2 Accent 1" w:uiPriority="68"/>
+    <w:lsdException w:name="Medium Grid 3 Accent 1" w:uiPriority="69"/>
+    <w:lsdException w:name="Dark List Accent 1" w:uiPriority="70"/>
+    <w:lsdException w:name="Colorful Shading Accent 1" w:uiPriority="71"/>
+    <w:lsdException w:name="Colorful List Accent 1" w:uiPriority="72"/>
+    <w:lsdException w:name="Colorful Grid Accent 1" w:uiPriority="73"/>
+    <w:lsdException w:name="Light Shading Accent 2" w:uiPriority="60"/>
+    <w:lsdException w:name="Light List Accent 2" w:uiPriority="61"/>
+    <w:lsdException w:name="Light Grid Accent 2" w:uiPriority="62"/>
+    <w:lsdException w:name="Medium Shading 1 Accent 2" w:uiPriority="63"/>
+    <w:lsdException w:name="Medium Shading 2 Accent 2" w:uiPriority="64"/>
+    <w:lsdException w:name="Medium List 1 Accent 2" w:uiPriority="65"/>
+    <w:lsdException w:name="Medium List 2 Accent 2" w:uiPriority="66"/>
+    <w:lsdException w:name="Medium Grid 1 Accent 2" w:uiPriority="67"/>
+    <w:lsdException w:name="Medium Grid 2 Accent 2" w:uiPriority="68"/>
+    <w:lsdException w:name="Medium Grid 3 Accent 2" w:uiPriority="69"/>
+    <w:lsdException w:name="Dark List Accent 2" w:uiPriority="70"/>
+    <w:lsdException w:name="Colorful Shading Accent 2" w:uiPriority="71"/>
+    <w:lsdException w:name="Colorful List Accent 2" w:uiPriority="72"/>
+    <w:lsdException w:name="Colorful Grid Accent 2" w:uiPriority="73"/>
+    <w:lsdException w:name="Light Shading Accent 3" w:uiPriority="60"/>
+    <w:lsdException w:name="Light List Accent 3" w:uiPriority="61"/>
+    <w:lsdException w:name="Light Grid Accent 3" w:uiPriority="62"/>
+    <w:lsdException w:name="Medium Shading 1 Accent 3" w:uiPriority="63"/>
+    <w:lsdException w:name="Medium Shading 2 Accent 3" w:uiPriority="64"/>
+    <w:lsdException w:name="Medium List 1 Accent 3" w:uiPriority="65"/>
+    <w:lsdException w:name="Medium List 2 Accent 3" w:uiPriority="66"/>
+    <w:lsdException w:name="Medium Grid 1 Accent 3" w:uiPriority="67"/>
+    <w:lsdException w:name="Medium Grid 2 Accent 3" w:uiPriority="68"/>
+    <w:lsdException w:name="Medium Grid 3 Accent 3" w:uiPriority="69"/>
+    <w:lsdException w:name="Dark List Accent 3" w:uiPriority="70"/>
+    <w:lsdException w:name="Colorful Shading Accent 3" w:uiPriority="71"/>
+    <w:lsdException w:name="Colorful List Accent 3" w:uiPriority="72"/>
+    <w:lsdException w:name="Colorful Grid Accent 3" w:uiPriority="73"/>
+    <w:lsdException w:name="Light Shading Accent 4" w:uiPriority="60"/>
+    <w:lsdException w:name="Light List Accent 4" w:uiPriority="61"/>
+    <w:lsdException w:name="Light Grid Accent 4" w:uiPriority="62"/>
+    <w:lsdException w:name="Medium Shading 1 Accent 4" w:uiPriority="63"/>
+    <w:lsdException w:name="Medium Shading 2 Accent 4" w:uiPriority="64"/>
+    <w:lsdException w:name="Medium List 1 Accent 4" w:uiPriority="65"/>
+    <w:lsdException w:name="Medium List 2 Accent 4" w:uiPriority="66"/>
+    <w:lsdException w:name="Medium Grid 1 Accent 4" w:uiPriority="67"/>
+    <w:lsdException w:name="Medium Grid 2 Accent 4" w:uiPriority="68"/>
+    <w:lsdException w:name="Medium Grid 3 Accent 4" w:uiPriority="69"/>
+    <w:lsdException w:name="Dark List Accent 4" w:uiPriority="70"/>
+    <w:lsdException w:name="Colorful Shading Accent 4" w:uiPriority="71"/>
+    <w:lsdException w:name="Colorful List Accent 4" w:uiPriority="72"/>
+    <w:lsdException w:name="Colorful Grid Accent 4" w:uiPriority="73"/>
+    <w:lsdException w:name="Light Shading Accent 5" w:uiPriority="60"/>
+    <w:lsdException w:name="Light List Accent 5" w:uiPriority="61"/>
+    <w:lsdException w:name="Light Grid Accent 5" w:uiPriority="62"/>
+    <w:lsdException w:name="Medium Shading 1 Accent 5" w:uiPriority="63"/>
+    <w:lsdException w:name="Medium Shading 2 Accent 5" w:uiPriority="64"/>
+    <w:lsdException w:name="Medium List 1 Accent 5" w:uiPriority="65"/>
+    <w:lsdException w:name="Medium List 2 Accent 5" w:uiPriority="66"/>
+    <w:lsdException w:name="Medium Grid 1 Accent 5" w:uiPriority="67"/>
+    <w:lsdException w:name="Medium Grid 2 Accent 5" w:uiPriority="68"/>
+    <w:lsdException w:name="Medium Grid 3 Accent 5" w:uiPriority="69"/>
+    <w:lsdException w:name="Dark List Accent 5" w:uiPriority="70"/>
+    <w:lsdException w:name="Colorful Shading Accent 5" w:uiPriority="71"/>
+    <w:lsdException w:name="Colorful List Accent 5" w:uiPriority="72"/>
+    <w:lsdException w:name="Colorful Grid Accent 5" w:uiPriority="73"/>
+    <w:lsdException w:name="Light Shading Accent 6" w:uiPriority="60"/>
+    <w:lsdException w:name="Light List Accent 6" w:uiPriority="61"/>
+    <w:lsdException w:name="Light Grid Accent 6" w:uiPriority="62"/>
+    <w:lsdException w:name="Medium Shading 1 Accent 6" w:uiPriority="63"/>
+    <w:lsdException w:name="Medium Shading 2 Accent 6" w:uiPriority="64"/>
+    <w:lsdException w:name="Medium List 1 Accent 6" w:uiPriority="65"/>
+    <w:lsdException w:name="Medium List 2 Accent 6" w:uiPriority="66"/>
+    <w:lsdException w:name="Medium Grid 1 Accent 6" w:uiPriority="67"/>
+    <w:lsdException w:name="Medium Grid 2 Accent 6" w:uiPriority="68"/>
+    <w:lsdException w:name="Medium Grid 3 Accent 6" w:uiPriority="69"/>
+    <w:lsdException w:name="Dark List Accent 6" w:uiPriority="70"/>
+    <w:lsdException w:name="Colorful Shading Accent 6" w:uiPriority="71"/>
+    <w:lsdException w:name="Colorful List Accent 6" w:uiPriority="72"/>
+    <w:lsdException w:name="Colorful Grid Accent 6" w:uiPriority="73"/>
+    <w:lsdException w:name="Subtle Emphasis" w:uiPriority="19" w:qFormat="1"/>
+    <w:lsdException w:name="Intense Emphasis" w:uiPriority="21" w:qFormat="1"/>
+    <w:lsdException w:name="Subtle Reference" w:uiPriority="31" w:qFormat="1"/>
+    <w:lsdException w:name="Intense Reference" w:uiPriority="32" w:qFormat="1"/>
+    <w:lsdException w:name="Book Title" w:uiPriority="33" w:qFormat="1"/>
+    <w:lsdException w:name="Bibliography" w:semiHidden="1" w:uiPriority="37" w:unhideWhenUsed="1"/>
+    <w:lsdException w:name="TOC Heading" w:semiHidden="1" w:uiPriority="39" w:unhideWhenUsed="1" w:qFormat="1"/>
+    <w:lsdException w:name="Plain Table 1" w:uiPriority="41"/>
+    <w:lsdException w:name="Plain Table 2" w:uiPriority="42"/>
+    <w:lsdException w:name="Plain Table 3" w:uiPriority="43"/>
+    <w:lsdException w:name="Plain Table 4" w:uiPriority="44"/>
+    <w:lsdException w:name="Plain Table 5" w:uiPriority="45"/>
+    <w:lsdException w:name="Grid Table Light" w:uiPriority="40"/>
+    <w:lsdException w:name="Grid Table 1 Light" w:uiPriority="46"/>
+    <w:lsdException w:name="Grid Table 2" w:uiPriority="47"/>
+    <w:lsdException w:name="Grid Table 3" w:uiPriority="48"/>
+    <w:lsdException w:name="Grid Table 4" w:uiPriority="49"/>
+    <w:lsdException w:name="Grid Table 5 Dark" w:uiPriority="50"/>
+    <w:lsdException w:name="Grid Table 6 Colorful" w:uiPriority="51"/>
+    <w:lsdException w:name="Grid Table 7 Colorful" w:uiPriority="52"/>
+    <w:lsdException w:name="Grid Table 1 Light Accent 1" w:uiPriority="46"/>
+    <w:lsdException w:name="Grid Table 2 Accent 1" w:uiPriority="47"/>
+    <w:lsdException w:name="Grid Table 3 Accent 1" w:uiPriority="48"/>
+    <w:lsdException w:name="Grid Table 4 Accent 1" w:uiPriority="49"/>
+    <w:lsdException w:name="Grid Table 5 Dark Accent 1" w:uiPriority="50"/>
+    <w:lsdException w:name="Grid Table 6 Colorful Accent 1" w:uiPriority="51"/>
+    <w:lsdException w:name="Grid Table 7 Colorful Accent 1" w:uiPriority="52"/>
+    <w:lsdException w:name="Grid Table 1 Light Accent 2" w:uiPriority="46"/>
+    <w:lsdException w:name="Grid Table 2 Accent 2" w:uiPriority="47"/>
+    <w:lsdException w:name="Grid Table 3 Accent 2" w:uiPriority="48"/>
+    <w:lsdException w:name="Grid Table 4 Accent 2" w:uiPriority="49"/>
+    <w:lsdException w:name="Grid Table 5 Dark Accent 2" w:uiPriority="50"/>
+    <w:lsdException w:name="Grid Table 6 Colorful Accent 2" w:uiPriority="51"/>
+    <w:lsdException w:name="Grid Table 7 Colorful Accent 2" w:uiPriority="52"/>
+    <w:lsdException w:name="Grid Table 1 Light Accent 3" w:uiPriority="46"/>
+    <w:lsdException w:name="Grid Table 2 Accent 3" w:uiPriority="47"/>
+    <w:lsdException w:name="Grid Table 3 Accent 3" w:uiPriority="48"/>
+    <w:lsdException w:name="Grid Table 4 Accent 3" w:uiPriority="49"/>
+    <w:lsdException w:name="Grid Table 5 Dark Accent 3" w:uiPriority="50"/>
+    <w:lsdException w:name="Grid Table 6 Colorful Accent 3" w:uiPriority="51"/>
+    <w:lsdException w:name="Grid Table 7 Colorful Accent 3" w:uiPriority="52"/>
+    <w:lsdException w:name="Grid Table 1 Light Accent 4" w:uiPriority="46"/>
+    <w:lsdException w:name="Grid Table 2 Accent 4" w:uiPriority="47"/>
+    <w:lsdException w:name="Grid Table 3 Accent 4" w:uiPriority="48"/>
+    <w:lsdException w:name="Grid Table 4 Accent 4" w:uiPriority="49"/>
+    <w:lsdException w:name="Grid Table 5 Dark Accent 4" w:uiPriority="50"/>
+    <w:lsdException w:name="Grid Table 6 Colorful Accent 4" w:uiPriority="51"/>
+    <w:lsdException w:name="Grid Table 7 Colorful Accent 4" w:uiPriority="52"/>
+    <w:lsdException w:name="Grid Table 1 Light Accent 5" w:uiPriority="46"/>
+    <w:lsdException w:name="Grid Table 2 Accent 5" w:uiPriority="47"/>
+    <w:lsdException w:name="Grid Table 3 Accent 5" w:uiPriority="48"/>
+    <w:lsdException w:name="Grid Table 4 Accent 5" w:uiPriority="49"/>
+    <w:lsdException w:name="Grid Table 5 Dark Accent 5" w:uiPriority="50"/>
+    <w:lsdException w:name="Grid Table 6 Colorful Accent 5" w:uiPriority="51"/>
+    <w:lsdException w:name="Grid Table 7 Colorful Accent 5" w:uiPriority="52"/>
+    <w:lsdException w:name="Grid Table 1 Light Accent 6" w:uiPriority="46"/>
+    <w:lsdException w:name="Grid Table 2 Accent 6" w:uiPriority="47"/>
+    <w:lsdException w:name="Grid Table 3 Accent 6" w:uiPriority="48"/>
+    <w:lsdException w:name="Grid Table 4 Accent 6" w:uiPriority="49"/>
+    <w:lsdException w:name="Grid Table 5 Dark Accent 6" w:uiPriority="50"/>
+    <w:lsdException w:name="Grid Table 6 Colorful Accent 6" w:uiPriority="51"/>
+    <w:lsdException w:name="Grid Table 7 Colorful Accent 6" w:uiPriority="52"/>
+    <w:lsdException w:name="List Table 1 Light" w:uiPriority="46"/>
+    <w:lsdException w:name="List Table 2" w:uiPriority="47"/>
+    <w:lsdException w:name="List Table 3" w:uiPriority="48"/>
+    <w:lsdException w:name="List Table 4" w:uiPriority="49"/>
+    <w:lsdException w:name="List Table 5 Dark" w:uiPriority="50"/>
+    <w:lsdException w:name="List Table 6 Colorful" w:uiPriority="51"/>
+    <w:lsdException w:name="List Table 7 Colorful" w:uiPriority="52"/>
+    <w:lsdException w:name="List Table 1 Light Accent 1" w:uiPriority="46"/>
+    <w:lsdException w:name="List Table 2 Accent 1" w:uiPriority="47"/>
+    <w:lsdException w:name="List Table 3 Accent 1" w:uiPriority="48"/>
+    <w:lsdException w:name="List Table 4 Accent 1" w:uiPriority="49"/>
+    <w:lsdException w:name="List Table 5 Dark Accent 1" w:uiPriority="50"/>
+    <w:lsdException w:name="List Table 6 Colorful Accent 1" w:uiPriority="51"/>
+    <w:lsdException w:name="List Table 7 Colorful Accent 1" w:uiPriority="52"/>
+    <w:lsdException w:name="List Table 1 Light Accent 2" w:uiPriority="46"/>
+    <w:lsdException w:name="List Table 2 Accent 2" w:uiPriority="47"/>
+    <w:lsdException w:name="List Table 3 Accent 2" w:uiPriority="48"/>
+    <w:lsdException w:name="List Table 4 Accent 2" w:uiPriority="49"/>
+    <w:lsdException w:name="List Table 5 Dark Accent 2" w:uiPriority="50"/>
+    <w:lsdException w:name="List Table 6 Colorful Accent 2" w:uiPriority="51"/>
+    <w:lsdException w:name="List Table 7 Colorful Accent 2" w:uiPriority="52"/>
+    <w:lsdException w:name="List Table 1 Light Accent 3" w:uiPriority="46"/>
+    <w:lsdException w:name="List Table 2 Accent 3" w:uiPriority="47"/>
+    <w:lsdException w:name="List Table 3 Accent 3" w:uiPriority="48"/>
+    <w:lsdException w:name="List Table 4 Accent 3" w:uiPriority="49"/>
+    <w:lsdException w:name="List Table 5 Dark Accent 3" w:uiPriority="50"/>
+    <w:lsdException w:name="List Table 6 Colorful Accent 3" w:uiPriority="51"/>
+    <w:lsdException w:name="List Table 7 Colorful Accent 3" w:uiPriority="52"/>
+    <w:lsdException w:name="List Table 1 Light Accent 4" w:uiPriority="46"/>
+    <w:lsdException w:name="List Table 2 Accent 4" w:uiPriority="47"/>
+    <w:lsdException w:name="List Table 3 Accent 4" w:uiPriority="48"/>
+    <w:lsdException w:name="List Table 4 Accent 4" w:uiPriority="49"/>
+    <w:lsdException w:name="List Table 5 Dark Accent 4" w:uiPriority="50"/>
+    <w:lsdException w:name="List Table 6 Colorful Accent 4" w:uiPriority="51"/>
+    <w:lsdException w:name="List Table 7 Colorful Accent 4" w:uiPriority="52"/>
+    <w:lsdException w:name="List Table 1 Light Accent 5" w:uiPriority="46"/>
+    <w:lsdException w:name="List Table 2 Accent 5" w:uiPriority="47"/>
+    <w:lsdException w:name="List Table 3 Accent 5" w:uiPriority="48"/>
+    <w:lsdException w:name="List Table 4 Accent 5" w:uiPriority="49"/>
+    <w:lsdException w:name="List Table 5 Dark Accent 5" w:uiPriority="50"/>
+    <w:lsdException w:name="List Table 6 Colorful Accent 5" w:uiPriority="51"/>
+    <w:lsdException w:name="List Table 7 Colorful Accent 5" w:uiPriority="52"/>
+    <w:lsdException w:name="List Table 1 Light Accent 6" w:uiPriority="46"/>
+    <w:lsdException w:name="List Table 2 Accent 6" w:uiPriority="47"/>
+    <w:lsdException w:name="List Table 3 Accent 6" w:uiPriority="48"/>
+    <w:lsdException w:name="List Table 4 Accent 6" w:uiPriority="49"/>
+    <w:lsdException w:name="List Table 5 Dark Accent 6" w:uiPriority="50"/>
+    <w:lsdException w:name="List Table 6 Colorful Accent 6" w:uiPriority="51"/>
+    <w:lsdException w:name="List Table 7 Colorful Accent 6" w:uiPriority="52"/>
+    <w:lsdException w:name="Mention" w:semiHidden="1" w:unhideWhenUsed="1"/>
+    <w:lsdException w:name="Smart Hyperlink" w:semiHidden="1" w:unhideWhenUsed="1"/>
+    <w:lsdException w:name="Hashtag" w:semiHidden="1" w:unhideWhenUsed="1"/>
+    <w:lsdException w:name="Unresolved Mention" w:semiHidden="1" w:unhideWhenUsed="1"/>
+    <w:lsdException w:name="Smart Link" w:semiHidden="1" w:unhideWhenUsed="1"/>
   </w:latentStyles>
   <w:style w:type="paragraph" w:default="1" w:styleId="a">
     <w:name w:val="Normal"/>

</xml_diff>